<commit_message>
Fin partie B et C
</commit_message>
<xml_diff>
--- a/INF4420A - Sécurité informatique/TP2/Partie B.docx
+++ b/INF4420A - Sécurité informatique/TP2/Partie B.docx
@@ -5,6 +5,7 @@
     <w:p>
       <w:pPr>
         <w:pStyle w:val="Titre1"/>
+        <w:jc w:val="both"/>
       </w:pPr>
       <w:r>
         <w:t>Partie B</w:t>
@@ -13,6 +14,7 @@
     <w:p>
       <w:pPr>
         <w:pStyle w:val="Titre2"/>
+        <w:jc w:val="both"/>
       </w:pPr>
       <w:r>
         <w:t>Question 1 – Codage</w:t>
@@ -25,6 +27,7 @@
           <w:ilvl w:val="0"/>
           <w:numId w:val="2"/>
         </w:numPr>
+        <w:jc w:val="both"/>
         <w:rPr>
           <w:b/>
         </w:rPr>
@@ -101,11 +104,13 @@
     <w:p>
       <w:pPr>
         <w:pStyle w:val="Paragraphedeliste"/>
-      </w:pPr>
-    </w:p>
-    <w:p>
-      <w:pPr>
-        <w:pStyle w:val="Paragraphedeliste"/>
+        <w:jc w:val="both"/>
+      </w:pPr>
+    </w:p>
+    <w:p>
+      <w:pPr>
+        <w:pStyle w:val="Paragraphedeliste"/>
+        <w:jc w:val="both"/>
       </w:pPr>
       <w:r>
         <w:t>L’alphabet de la sortie de la source est les chiffres de [0-9].</w:t>
@@ -114,6 +119,7 @@
     <w:p>
       <w:pPr>
         <w:ind w:left="360"/>
+        <w:jc w:val="both"/>
         <w:rPr>
           <w:rFonts w:eastAsiaTheme="minorEastAsia"/>
         </w:rPr>
@@ -152,6 +158,7 @@
     <w:p>
       <w:pPr>
         <w:ind w:left="360"/>
+        <w:jc w:val="both"/>
       </w:pPr>
       <w:r>
         <w:rPr>
@@ -173,15 +180,13 @@
         <w:t xml:space="preserve"> il prend la valeur </w:t>
       </w:r>
       <w:r>
-        <w:t>[0-1</w:t>
-      </w:r>
-      <w:r>
-        <w:t>].</w:t>
+        <w:t>[0-1].</w:t>
       </w:r>
     </w:p>
     <w:p>
       <w:pPr>
         <w:ind w:left="360"/>
+        <w:jc w:val="both"/>
         <w:rPr>
           <w:rFonts w:eastAsiaTheme="minorEastAsia"/>
         </w:rPr>
@@ -220,6 +225,7 @@
     <w:p>
       <w:pPr>
         <w:ind w:left="720"/>
+        <w:jc w:val="both"/>
       </w:pPr>
       <w:r>
         <w:t xml:space="preserve">L’alphabet </w:t>
@@ -231,12 +237,19 @@
         <w:t>du bloc de chiffrement</w:t>
       </w:r>
       <w:r>
-        <w:t xml:space="preserve"> donne aussi le bit comme alphabet puisqu’il ne fait que permuter les bits.</w:t>
+        <w:t xml:space="preserve"> donne aussi le bit comme alphabet puisqu’il ne fait que </w:t>
+      </w:r>
+      <w:r>
+        <w:t>faire des opérations sur</w:t>
+      </w:r>
+      <w:r>
+        <w:t xml:space="preserve"> les bits.</w:t>
       </w:r>
     </w:p>
     <w:p>
       <w:pPr>
         <w:ind w:left="360"/>
+        <w:jc w:val="both"/>
         <w:rPr>
           <w:rFonts w:eastAsiaTheme="minorEastAsia"/>
         </w:rPr>
@@ -301,6 +314,7 @@
     <w:p>
       <w:pPr>
         <w:ind w:left="720"/>
+        <w:jc w:val="both"/>
       </w:pPr>
     </w:p>
     <w:p>
@@ -310,6 +324,7 @@
           <w:ilvl w:val="0"/>
           <w:numId w:val="2"/>
         </w:numPr>
+        <w:jc w:val="both"/>
       </w:pPr>
       <w:r>
         <w:rPr>
@@ -392,14 +407,16 @@
     <w:p>
       <w:pPr>
         <w:pStyle w:val="Paragraphedeliste"/>
-        <w:rPr>
-          <w:b/>
-        </w:rPr>
-      </w:pPr>
-    </w:p>
-    <w:p>
-      <w:pPr>
-        <w:pStyle w:val="Paragraphedeliste"/>
+        <w:jc w:val="both"/>
+        <w:rPr>
+          <w:b/>
+        </w:rPr>
+      </w:pPr>
+    </w:p>
+    <w:p>
+      <w:pPr>
+        <w:pStyle w:val="Paragraphedeliste"/>
+        <w:jc w:val="both"/>
       </w:pPr>
       <w:r>
         <w:t>Le langage provenant de la source est une suite de quatre chiffres.</w:t>
@@ -408,6 +425,7 @@
     <w:p>
       <w:pPr>
         <w:pStyle w:val="Paragraphedeliste"/>
+        <w:jc w:val="both"/>
         <w:rPr>
           <w:rFonts w:eastAsiaTheme="minorEastAsia"/>
         </w:rPr>
@@ -415,6 +433,9 @@
       <m:oMathPara>
         <m:oMath>
           <m:r>
+            <m:rPr>
+              <m:sty m:val="p"/>
+            </m:rPr>
             <w:rPr>
               <w:rFonts w:ascii="Cambria Math" w:hAnsi="Cambria Math"/>
             </w:rPr>
@@ -474,6 +495,7 @@
     <w:p>
       <w:pPr>
         <w:pStyle w:val="Paragraphedeliste"/>
+        <w:jc w:val="both"/>
         <w:rPr>
           <w:rFonts w:eastAsiaTheme="minorEastAsia"/>
         </w:rPr>
@@ -482,6 +504,7 @@
     <w:p>
       <w:pPr>
         <w:pStyle w:val="Paragraphedeliste"/>
+        <w:jc w:val="both"/>
         <w:rPr>
           <w:rFonts w:eastAsiaTheme="minorEastAsia"/>
         </w:rPr>
@@ -490,12 +513,25 @@
         <w:rPr>
           <w:rFonts w:eastAsiaTheme="minorEastAsia"/>
         </w:rPr>
-        <w:t>Le langage provenant de la sortie du codeur est deux séquences de 32 bits.</w:t>
+        <w:t>Le langage provenant de la sortie du codeur est deux</w:t>
+      </w:r>
+      <w:r>
+        <w:rPr>
+          <w:rFonts w:eastAsiaTheme="minorEastAsia"/>
+        </w:rPr>
+        <w:t xml:space="preserve"> fois la même</w:t>
+      </w:r>
+      <w:r>
+        <w:rPr>
+          <w:rFonts w:eastAsiaTheme="minorEastAsia"/>
+        </w:rPr>
+        <w:t xml:space="preserve"> séquence de 32 bits.</w:t>
       </w:r>
     </w:p>
     <w:p>
       <w:pPr>
         <w:ind w:left="360"/>
+        <w:jc w:val="both"/>
         <w:rPr>
           <w:rFonts w:eastAsiaTheme="minorEastAsia"/>
         </w:rPr>
@@ -586,6 +622,7 @@
     <w:p>
       <w:pPr>
         <w:ind w:left="360"/>
+        <w:jc w:val="both"/>
         <w:rPr>
           <w:rFonts w:eastAsiaTheme="minorEastAsia"/>
         </w:rPr>
@@ -601,6 +638,7 @@
     <w:p>
       <w:pPr>
         <w:ind w:left="360"/>
+        <w:jc w:val="both"/>
         <w:rPr>
           <w:rFonts w:eastAsiaTheme="minorEastAsia"/>
         </w:rPr>
@@ -689,32 +727,22 @@
           <w:ilvl w:val="0"/>
           <w:numId w:val="2"/>
         </w:numPr>
-        <w:rPr>
-          <w:b/>
-        </w:rPr>
-      </w:pPr>
-      <w:r>
-        <w:rPr>
-          <w:b/>
-        </w:rPr>
-        <w:t>I</w:t>
-      </w:r>
-      <w:r>
-        <w:rPr>
-          <w:b/>
-        </w:rPr>
-        <w:t>dentifiez les attaques auxquelles le système est vulnérable</w:t>
-      </w:r>
-      <w:r>
-        <w:rPr>
-          <w:b/>
-        </w:rPr>
-        <w:t>.</w:t>
-      </w:r>
-    </w:p>
-    <w:p>
-      <w:pPr>
-        <w:pStyle w:val="Paragraphedeliste"/>
+        <w:jc w:val="both"/>
+        <w:rPr>
+          <w:b/>
+        </w:rPr>
+      </w:pPr>
+      <w:r>
+        <w:rPr>
+          <w:b/>
+        </w:rPr>
+        <w:t>Identifiez les attaques auxquelles le système est vulnérable.</w:t>
+      </w:r>
+    </w:p>
+    <w:p>
+      <w:pPr>
+        <w:pStyle w:val="Paragraphedeliste"/>
+        <w:jc w:val="both"/>
       </w:pPr>
     </w:p>
     <w:p>
@@ -732,7 +760,11 @@
         <w:t xml:space="preserve"> et de le réexécuter plusieurs fois. </w:t>
       </w:r>
     </w:p>
-    <w:p/>
+    <w:p>
+      <w:pPr>
+        <w:jc w:val="both"/>
+      </w:pPr>
+    </w:p>
     <w:p>
       <w:pPr>
         <w:pStyle w:val="Paragraphedeliste"/>
@@ -740,6 +772,7 @@
           <w:ilvl w:val="0"/>
           <w:numId w:val="2"/>
         </w:numPr>
+        <w:jc w:val="both"/>
         <w:rPr>
           <w:b/>
         </w:rPr>
@@ -766,6 +799,7 @@
     <w:p>
       <w:pPr>
         <w:pStyle w:val="Paragraphedeliste"/>
+        <w:jc w:val="both"/>
         <w:rPr>
           <w:b/>
         </w:rPr>
@@ -932,6 +966,9 @@
             <w:tcW w:w="7228" w:type="dxa"/>
           </w:tcPr>
           <w:p>
+            <w:pPr>
+              <w:jc w:val="both"/>
+            </w:pPr>
             <w:r>
               <w:t>R</w:t>
             </w:r>
@@ -1020,78 +1057,3094 @@
         <w:jc w:val="both"/>
       </w:pPr>
       <w:r>
-        <w:t>Le codage 2 est le meilleur codage car il rend difficile l’attaque brute et empêche la réexécution de la requête. Il s’agit du seul des trois codages qui agit sur les deux attaques simultanément.</w:t>
+        <w:t>Le codage 2 est le meilleur codage car il rend difficile l’attaque brute et empêche la réexécution de la requête. Il s’agit du seul des trois codages qui agit sur</w:t>
+      </w:r>
+      <w:r>
+        <w:t xml:space="preserve"> les deux attaques simultanément</w:t>
+      </w:r>
+      <w:r>
+        <w:t>.</w:t>
       </w:r>
     </w:p>
     <w:p>
       <w:pPr>
         <w:pStyle w:val="Titre2"/>
+        <w:jc w:val="both"/>
       </w:pPr>
       <w:r>
         <w:t>Question 2 – Exploitation d’une vulnérabilité critique</w:t>
       </w:r>
+    </w:p>
+    <w:p>
+      <w:pPr>
+        <w:pStyle w:val="Paragraphedeliste"/>
+        <w:numPr>
+          <w:ilvl w:val="0"/>
+          <w:numId w:val="5"/>
+        </w:numPr>
+        <w:jc w:val="both"/>
+        <w:rPr>
+          <w:b/>
+        </w:rPr>
+      </w:pPr>
+      <w:r>
+        <w:rPr>
+          <w:b/>
+        </w:rPr>
+        <w:t>Quelle est la version du noyau utilisée par la machine virtuelle? Donnez la commande utilisée ainsi que sa sortie.</w:t>
+      </w:r>
+    </w:p>
+    <w:p>
+      <w:pPr>
+        <w:pStyle w:val="Paragraphedeliste"/>
+        <w:jc w:val="both"/>
+        <w:rPr>
+          <w:b/>
+        </w:rPr>
+      </w:pPr>
+    </w:p>
+    <w:p>
+      <w:pPr>
+        <w:pStyle w:val="Paragraphedeliste"/>
+        <w:jc w:val="both"/>
+        <w:rPr>
+          <w:u w:val="single"/>
+        </w:rPr>
+      </w:pPr>
+      <w:r>
+        <w:t>La version du noyau utilisée par la machine virtuelle est 3.4.5-harden. Cette information a été récupérée par la ligne de commande : « </w:t>
+      </w:r>
+      <w:proofErr w:type="spellStart"/>
+      <w:r>
+        <w:rPr>
+          <w:i/>
+        </w:rPr>
+        <w:t>uname</w:t>
+      </w:r>
+      <w:proofErr w:type="spellEnd"/>
+      <w:r>
+        <w:t xml:space="preserve"> </w:t>
+      </w:r>
+      <w:r>
+        <w:rPr>
+          <w:i/>
+        </w:rPr>
+        <w:t>-r</w:t>
+      </w:r>
+      <w:r>
+        <w:t xml:space="preserve"> ». </w:t>
+      </w:r>
+      <w:proofErr w:type="spellStart"/>
+      <w:r>
+        <w:rPr>
+          <w:i/>
+        </w:rPr>
+        <w:t>Uname</w:t>
+      </w:r>
+      <w:proofErr w:type="spellEnd"/>
+      <w:r>
+        <w:rPr>
+          <w:i/>
+        </w:rPr>
+        <w:t xml:space="preserve"> </w:t>
+      </w:r>
+      <w:r>
+        <w:t>(</w:t>
+      </w:r>
+      <w:proofErr w:type="spellStart"/>
+      <w:r>
+        <w:t>unix</w:t>
+      </w:r>
+      <w:proofErr w:type="spellEnd"/>
+      <w:r>
+        <w:t xml:space="preserve"> </w:t>
+      </w:r>
+      <w:proofErr w:type="spellStart"/>
+      <w:r>
+        <w:t>name</w:t>
+      </w:r>
+      <w:proofErr w:type="spellEnd"/>
+      <w:r>
+        <w:t xml:space="preserve">) permet d’afficher les informations système de la machine et l’argument </w:t>
+      </w:r>
+      <w:r>
+        <w:rPr>
+          <w:i/>
+        </w:rPr>
+        <w:t>r</w:t>
+      </w:r>
+      <w:r>
+        <w:t xml:space="preserve"> représente le </w:t>
+      </w:r>
+      <w:r>
+        <w:rPr>
+          <w:i/>
+        </w:rPr>
+        <w:t>release</w:t>
+      </w:r>
+      <w:r>
+        <w:t>.</w:t>
+      </w:r>
+    </w:p>
+    <w:p>
+      <w:pPr>
+        <w:pStyle w:val="Paragraphedeliste"/>
+        <w:jc w:val="both"/>
+        <w:rPr>
+          <w:b/>
+        </w:rPr>
+      </w:pPr>
+      <w:r>
+        <w:rPr>
+          <w:noProof/>
+        </w:rPr>
+        <w:drawing>
+          <wp:inline distT="0" distB="0" distL="0" distR="0">
+            <wp:extent cx="2466975" cy="323850"/>
+            <wp:effectExtent l="0" t="0" r="9525" b="0"/>
+            <wp:docPr id="1" name="Image 1" descr="C:\Users\Etienne\AppData\Local\Microsoft\Windows\INetCache\Content.Word\q2-a.png"/>
+            <wp:cNvGraphicFramePr>
+              <a:graphicFrameLocks xmlns:a="http://schemas.openxmlformats.org/drawingml/2006/main" noChangeAspect="1"/>
+            </wp:cNvGraphicFramePr>
+            <a:graphic xmlns:a="http://schemas.openxmlformats.org/drawingml/2006/main">
+              <a:graphicData uri="http://schemas.openxmlformats.org/drawingml/2006/picture">
+                <pic:pic xmlns:pic="http://schemas.openxmlformats.org/drawingml/2006/picture">
+                  <pic:nvPicPr>
+                    <pic:cNvPr id="0" name="Picture 1" descr="C:\Users\Etienne\AppData\Local\Microsoft\Windows\INetCache\Content.Word\q2-a.png"/>
+                    <pic:cNvPicPr>
+                      <a:picLocks noChangeAspect="1" noChangeArrowheads="1"/>
+                    </pic:cNvPicPr>
+                  </pic:nvPicPr>
+                  <pic:blipFill>
+                    <a:blip r:embed="rId5">
+                      <a:extLst>
+                        <a:ext uri="{28A0092B-C50C-407E-A947-70E740481C1C}">
+                          <a14:useLocalDpi xmlns:a14="http://schemas.microsoft.com/office/drawing/2010/main" val="0"/>
+                        </a:ext>
+                      </a:extLst>
+                    </a:blip>
+                    <a:srcRect/>
+                    <a:stretch>
+                      <a:fillRect/>
+                    </a:stretch>
+                  </pic:blipFill>
+                  <pic:spPr bwMode="auto">
+                    <a:xfrm>
+                      <a:off x="0" y="0"/>
+                      <a:ext cx="2466975" cy="323850"/>
+                    </a:xfrm>
+                    <a:prstGeom prst="rect">
+                      <a:avLst/>
+                    </a:prstGeom>
+                    <a:noFill/>
+                    <a:ln>
+                      <a:noFill/>
+                    </a:ln>
+                  </pic:spPr>
+                </pic:pic>
+              </a:graphicData>
+            </a:graphic>
+          </wp:inline>
+        </w:drawing>
+      </w:r>
+    </w:p>
+    <w:p>
+      <w:pPr>
+        <w:pStyle w:val="Paragraphedeliste"/>
+        <w:jc w:val="both"/>
+        <w:rPr>
+          <w:b/>
+        </w:rPr>
+      </w:pPr>
+    </w:p>
+    <w:p>
+      <w:pPr>
+        <w:pStyle w:val="Paragraphedeliste"/>
+        <w:numPr>
+          <w:ilvl w:val="0"/>
+          <w:numId w:val="5"/>
+        </w:numPr>
+        <w:jc w:val="both"/>
+      </w:pPr>
+      <w:r>
+        <w:t>1.</w:t>
+      </w:r>
+      <w:r>
+        <w:rPr>
+          <w:b/>
+        </w:rPr>
+        <w:t xml:space="preserve"> </w:t>
+      </w:r>
+      <w:r>
+        <w:rPr>
+          <w:b/>
+        </w:rPr>
+        <w:t xml:space="preserve">Quel est l’identifiant de la faille « Dirty </w:t>
+      </w:r>
+      <w:proofErr w:type="spellStart"/>
+      <w:r>
+        <w:rPr>
+          <w:b/>
+        </w:rPr>
+        <w:t>Cow</w:t>
+      </w:r>
+      <w:proofErr w:type="spellEnd"/>
+      <w:r>
+        <w:rPr>
+          <w:b/>
+        </w:rPr>
+        <w:t xml:space="preserve"> » (commençant par CVE-2016) ?</w:t>
+      </w:r>
+    </w:p>
+    <w:p>
+      <w:pPr>
+        <w:pStyle w:val="Paragraphedeliste"/>
+        <w:jc w:val="both"/>
+        <w:rPr>
+          <w:b/>
+        </w:rPr>
+      </w:pPr>
+    </w:p>
+    <w:p>
+      <w:pPr>
+        <w:pStyle w:val="Paragraphedeliste"/>
+        <w:jc w:val="both"/>
+      </w:pPr>
+      <w:r>
+        <w:t>L’identifiant de la faille est le 5195.</w:t>
+      </w:r>
+    </w:p>
+    <w:p>
+      <w:pPr>
+        <w:jc w:val="both"/>
+      </w:pPr>
+      <w:r>
+        <w:rPr>
+          <w:noProof/>
+        </w:rPr>
+        <w:drawing>
+          <wp:inline distT="0" distB="0" distL="0" distR="0">
+            <wp:extent cx="5943600" cy="400050"/>
+            <wp:effectExtent l="0" t="0" r="0" b="0"/>
+            <wp:docPr id="2" name="Image 2" descr="C:\Users\Etienne\AppData\Local\Microsoft\Windows\INetCache\Content.Word\q2-b-1.png"/>
+            <wp:cNvGraphicFramePr>
+              <a:graphicFrameLocks xmlns:a="http://schemas.openxmlformats.org/drawingml/2006/main" noChangeAspect="1"/>
+            </wp:cNvGraphicFramePr>
+            <a:graphic xmlns:a="http://schemas.openxmlformats.org/drawingml/2006/main">
+              <a:graphicData uri="http://schemas.openxmlformats.org/drawingml/2006/picture">
+                <pic:pic xmlns:pic="http://schemas.openxmlformats.org/drawingml/2006/picture">
+                  <pic:nvPicPr>
+                    <pic:cNvPr id="0" name="Picture 2" descr="C:\Users\Etienne\AppData\Local\Microsoft\Windows\INetCache\Content.Word\q2-b-1.png"/>
+                    <pic:cNvPicPr>
+                      <a:picLocks noChangeAspect="1" noChangeArrowheads="1"/>
+                    </pic:cNvPicPr>
+                  </pic:nvPicPr>
+                  <pic:blipFill>
+                    <a:blip r:embed="rId6">
+                      <a:extLst>
+                        <a:ext uri="{28A0092B-C50C-407E-A947-70E740481C1C}">
+                          <a14:useLocalDpi xmlns:a14="http://schemas.microsoft.com/office/drawing/2010/main" val="0"/>
+                        </a:ext>
+                      </a:extLst>
+                    </a:blip>
+                    <a:srcRect/>
+                    <a:stretch>
+                      <a:fillRect/>
+                    </a:stretch>
+                  </pic:blipFill>
+                  <pic:spPr bwMode="auto">
+                    <a:xfrm>
+                      <a:off x="0" y="0"/>
+                      <a:ext cx="5943600" cy="400050"/>
+                    </a:xfrm>
+                    <a:prstGeom prst="rect">
+                      <a:avLst/>
+                    </a:prstGeom>
+                    <a:noFill/>
+                    <a:ln>
+                      <a:noFill/>
+                    </a:ln>
+                  </pic:spPr>
+                </pic:pic>
+              </a:graphicData>
+            </a:graphic>
+          </wp:inline>
+        </w:drawing>
+      </w:r>
+    </w:p>
+    <w:p>
+      <w:pPr>
+        <w:jc w:val="both"/>
+        <w:rPr>
+          <w:b/>
+        </w:rPr>
+      </w:pPr>
+      <w:r>
+        <w:tab/>
+        <w:t>2.</w:t>
+      </w:r>
+      <w:r>
+        <w:t xml:space="preserve"> </w:t>
+      </w:r>
+      <w:r>
+        <w:rPr>
+          <w:b/>
+        </w:rPr>
+        <w:t>Expliquez en quelques lignes cette faille de sécurité</w:t>
+      </w:r>
+      <w:r>
+        <w:rPr>
+          <w:b/>
+        </w:rPr>
+        <w:t xml:space="preserve">. </w:t>
+      </w:r>
+      <w:r>
+        <w:rPr>
+          <w:b/>
+        </w:rPr>
+        <w:t>Pourquoi est-elle aussi critique?</w:t>
+      </w:r>
+    </w:p>
+    <w:p>
+      <w:pPr>
+        <w:ind w:left="720"/>
+        <w:jc w:val="both"/>
+      </w:pPr>
+      <w:r>
+        <w:t xml:space="preserve">Il s’agit d’une faille dans le </w:t>
+      </w:r>
+      <w:r>
+        <w:t>système de</w:t>
+      </w:r>
+      <w:r>
+        <w:t xml:space="preserve"> mémoire </w:t>
+      </w:r>
+      <w:r>
+        <w:t>du noyau</w:t>
+      </w:r>
+      <w:r>
+        <w:t xml:space="preserve"> qui gérait la copie en écriture (copy-on-</w:t>
+      </w:r>
+      <w:proofErr w:type="spellStart"/>
+      <w:r>
+        <w:t>write</w:t>
+      </w:r>
+      <w:proofErr w:type="spellEnd"/>
+      <w:r>
+        <w:t xml:space="preserve"> COW).</w:t>
+      </w:r>
+      <w:r>
+        <w:t xml:space="preserve"> </w:t>
+      </w:r>
+      <w:r>
+        <w:t>Cette faille permet à un attaquant disposant d'un compte système local de modifier les binaires sur le disque, en ignorant les mécanismes d'autorisation standard qui empêcheraient toute modification sans un ensemble d'autorisations approprié.</w:t>
+      </w:r>
+      <w:r>
+        <w:t xml:space="preserve"> </w:t>
+      </w:r>
+    </w:p>
+    <w:p>
+      <w:pPr>
+        <w:ind w:left="720"/>
+        <w:jc w:val="both"/>
+        <w:rPr>
+          <w:b/>
+        </w:rPr>
+      </w:pPr>
+      <w:r>
+        <w:t xml:space="preserve">3. </w:t>
+      </w:r>
+      <w:r>
+        <w:rPr>
+          <w:b/>
+        </w:rPr>
+        <w:t>Notre système est-il vulnérable à cette faille? Pourquoi?</w:t>
+      </w:r>
+    </w:p>
+    <w:p>
+      <w:pPr>
+        <w:ind w:left="720"/>
+        <w:jc w:val="both"/>
+      </w:pPr>
+      <w:r>
+        <w:t>Notre système est vulnérable car sa version de noyau est de 3.x et cette faille de sécurité affecte les noyaux de 2.x à 4.x.</w:t>
+      </w:r>
+    </w:p>
+    <w:p>
+      <w:pPr>
+        <w:pStyle w:val="Paragraphedeliste"/>
+        <w:numPr>
+          <w:ilvl w:val="0"/>
+          <w:numId w:val="5"/>
+        </w:numPr>
+        <w:jc w:val="both"/>
+        <w:rPr>
+          <w:b/>
+        </w:rPr>
+      </w:pPr>
+      <w:r>
+        <w:rPr>
+          <w:b/>
+        </w:rPr>
+        <w:t xml:space="preserve">L’exploit de « Dirty </w:t>
+      </w:r>
+      <w:proofErr w:type="spellStart"/>
+      <w:r>
+        <w:rPr>
+          <w:b/>
+        </w:rPr>
+        <w:t>Cow</w:t>
+      </w:r>
+      <w:proofErr w:type="spellEnd"/>
+      <w:r>
+        <w:rPr>
+          <w:b/>
+        </w:rPr>
+        <w:t xml:space="preserve"> »</w:t>
+      </w:r>
+    </w:p>
+    <w:p>
+      <w:pPr>
+        <w:pStyle w:val="Paragraphedeliste"/>
+        <w:jc w:val="both"/>
+        <w:rPr>
+          <w:b/>
+        </w:rPr>
+      </w:pPr>
+    </w:p>
+    <w:p>
+      <w:pPr>
+        <w:pStyle w:val="Paragraphedeliste"/>
+        <w:jc w:val="both"/>
+        <w:rPr>
+          <w:b/>
+        </w:rPr>
+      </w:pPr>
+      <w:r>
+        <w:rPr>
+          <w:b/>
+          <w:noProof/>
+        </w:rPr>
+        <w:lastRenderedPageBreak/>
+        <w:drawing>
+          <wp:inline distT="0" distB="0" distL="0" distR="0">
+            <wp:extent cx="5867400" cy="4648200"/>
+            <wp:effectExtent l="0" t="0" r="0" b="0"/>
+            <wp:docPr id="4" name="Image 4" descr="C:\Users\Etienne\AppData\Local\Microsoft\Windows\INetCache\Content.Word\q2-c-4.png"/>
+            <wp:cNvGraphicFramePr>
+              <a:graphicFrameLocks xmlns:a="http://schemas.openxmlformats.org/drawingml/2006/main" noChangeAspect="1"/>
+            </wp:cNvGraphicFramePr>
+            <a:graphic xmlns:a="http://schemas.openxmlformats.org/drawingml/2006/main">
+              <a:graphicData uri="http://schemas.openxmlformats.org/drawingml/2006/picture">
+                <pic:pic xmlns:pic="http://schemas.openxmlformats.org/drawingml/2006/picture">
+                  <pic:nvPicPr>
+                    <pic:cNvPr id="0" name="Picture 4" descr="C:\Users\Etienne\AppData\Local\Microsoft\Windows\INetCache\Content.Word\q2-c-4.png"/>
+                    <pic:cNvPicPr>
+                      <a:picLocks noChangeAspect="1" noChangeArrowheads="1"/>
+                    </pic:cNvPicPr>
+                  </pic:nvPicPr>
+                  <pic:blipFill>
+                    <a:blip r:embed="rId7">
+                      <a:extLst>
+                        <a:ext uri="{28A0092B-C50C-407E-A947-70E740481C1C}">
+                          <a14:useLocalDpi xmlns:a14="http://schemas.microsoft.com/office/drawing/2010/main" val="0"/>
+                        </a:ext>
+                      </a:extLst>
+                    </a:blip>
+                    <a:srcRect/>
+                    <a:stretch>
+                      <a:fillRect/>
+                    </a:stretch>
+                  </pic:blipFill>
+                  <pic:spPr bwMode="auto">
+                    <a:xfrm>
+                      <a:off x="0" y="0"/>
+                      <a:ext cx="5867400" cy="4648200"/>
+                    </a:xfrm>
+                    <a:prstGeom prst="rect">
+                      <a:avLst/>
+                    </a:prstGeom>
+                    <a:noFill/>
+                    <a:ln>
+                      <a:noFill/>
+                    </a:ln>
+                  </pic:spPr>
+                </pic:pic>
+              </a:graphicData>
+            </a:graphic>
+          </wp:inline>
+        </w:drawing>
+      </w:r>
+      <w:r>
+        <w:rPr>
+          <w:b/>
+          <w:noProof/>
+        </w:rPr>
+        <w:drawing>
+          <wp:inline distT="0" distB="0" distL="0" distR="0" wp14:anchorId="76E88880" wp14:editId="51C9A0D1">
+            <wp:extent cx="3752850" cy="542925"/>
+            <wp:effectExtent l="0" t="0" r="0" b="9525"/>
+            <wp:docPr id="5" name="Image 5" descr="C:\Users\Etienne\AppData\Local\Microsoft\Windows\INetCache\Content.Word\q2-c-6.png"/>
+            <wp:cNvGraphicFramePr>
+              <a:graphicFrameLocks xmlns:a="http://schemas.openxmlformats.org/drawingml/2006/main" noChangeAspect="1"/>
+            </wp:cNvGraphicFramePr>
+            <a:graphic xmlns:a="http://schemas.openxmlformats.org/drawingml/2006/main">
+              <a:graphicData uri="http://schemas.openxmlformats.org/drawingml/2006/picture">
+                <pic:pic xmlns:pic="http://schemas.openxmlformats.org/drawingml/2006/picture">
+                  <pic:nvPicPr>
+                    <pic:cNvPr id="0" name="Picture 5" descr="C:\Users\Etienne\AppData\Local\Microsoft\Windows\INetCache\Content.Word\q2-c-6.png"/>
+                    <pic:cNvPicPr>
+                      <a:picLocks noChangeAspect="1" noChangeArrowheads="1"/>
+                    </pic:cNvPicPr>
+                  </pic:nvPicPr>
+                  <pic:blipFill>
+                    <a:blip r:embed="rId8">
+                      <a:extLst>
+                        <a:ext uri="{28A0092B-C50C-407E-A947-70E740481C1C}">
+                          <a14:useLocalDpi xmlns:a14="http://schemas.microsoft.com/office/drawing/2010/main" val="0"/>
+                        </a:ext>
+                      </a:extLst>
+                    </a:blip>
+                    <a:srcRect/>
+                    <a:stretch>
+                      <a:fillRect/>
+                    </a:stretch>
+                  </pic:blipFill>
+                  <pic:spPr bwMode="auto">
+                    <a:xfrm>
+                      <a:off x="0" y="0"/>
+                      <a:ext cx="3752850" cy="542925"/>
+                    </a:xfrm>
+                    <a:prstGeom prst="rect">
+                      <a:avLst/>
+                    </a:prstGeom>
+                    <a:noFill/>
+                    <a:ln>
+                      <a:noFill/>
+                    </a:ln>
+                  </pic:spPr>
+                </pic:pic>
+              </a:graphicData>
+            </a:graphic>
+          </wp:inline>
+        </w:drawing>
+      </w:r>
+    </w:p>
+    <w:p>
+      <w:pPr>
+        <w:pStyle w:val="Titre2"/>
+        <w:jc w:val="both"/>
+      </w:pPr>
+      <w:r>
+        <w:t>Question 3 – Certificats à clé publique, HTTPS et SSL</w:t>
+      </w:r>
+    </w:p>
+    <w:p>
+      <w:pPr>
+        <w:pStyle w:val="Paragraphedeliste"/>
+        <w:numPr>
+          <w:ilvl w:val="0"/>
+          <w:numId w:val="6"/>
+        </w:numPr>
+        <w:jc w:val="both"/>
+        <w:rPr>
+          <w:b/>
+        </w:rPr>
+      </w:pPr>
+      <w:r>
+        <w:rPr>
+          <w:b/>
+        </w:rPr>
+        <w:t>Essayez</w:t>
+      </w:r>
+      <w:r>
+        <w:t xml:space="preserve"> </w:t>
+      </w:r>
+      <w:r>
+        <w:rPr>
+          <w:b/>
+        </w:rPr>
+        <w:t>de vous connecter au faux site de la Caisse Desjardins à l'adresse</w:t>
+      </w:r>
+      <w:r>
+        <w:rPr>
+          <w:b/>
+        </w:rPr>
+        <w:t xml:space="preserve"> </w:t>
+      </w:r>
+      <w:r>
+        <w:rPr>
+          <w:b/>
+        </w:rPr>
+        <w:t>https://www.desjardins.com à l'aide de Firefox. Que se passe-t-il et pourquoi?</w:t>
+      </w:r>
+    </w:p>
+    <w:p>
+      <w:pPr>
+        <w:pStyle w:val="Paragraphedeliste"/>
+        <w:jc w:val="both"/>
+        <w:rPr>
+          <w:b/>
+        </w:rPr>
+      </w:pPr>
+    </w:p>
+    <w:p>
+      <w:pPr>
+        <w:pStyle w:val="Paragraphedeliste"/>
+        <w:jc w:val="both"/>
+      </w:pPr>
+      <w:r>
+        <w:t>La page est bloquée car on ne peut pas confirmer que la connexion est sécuritaire en raison que le certificat n’est pas signé par une autorité reconnue.</w:t>
+      </w:r>
+    </w:p>
+    <w:p>
+      <w:pPr>
+        <w:pStyle w:val="Paragraphedeliste"/>
+        <w:jc w:val="both"/>
+      </w:pPr>
+    </w:p>
+    <w:p>
+      <w:pPr>
+        <w:pStyle w:val="Paragraphedeliste"/>
+        <w:numPr>
+          <w:ilvl w:val="0"/>
+          <w:numId w:val="6"/>
+        </w:numPr>
+        <w:jc w:val="both"/>
+      </w:pPr>
+      <w:r>
+        <w:rPr>
+          <w:b/>
+        </w:rPr>
+        <w:t>Qu'est-ce</w:t>
+      </w:r>
+      <w:r>
+        <w:t xml:space="preserve"> </w:t>
+      </w:r>
+      <w:r>
+        <w:rPr>
+          <w:b/>
+        </w:rPr>
+        <w:t>qui pourrait vous aider à découvrir que le site est une fraude?</w:t>
+      </w:r>
+    </w:p>
+    <w:p>
+      <w:pPr>
+        <w:pStyle w:val="Paragraphedeliste"/>
+        <w:jc w:val="both"/>
+        <w:rPr>
+          <w:b/>
+        </w:rPr>
+      </w:pPr>
+    </w:p>
+    <w:p>
+      <w:pPr>
+        <w:pStyle w:val="Paragraphedeliste"/>
+        <w:jc w:val="both"/>
+      </w:pPr>
+      <w:r>
+        <w:lastRenderedPageBreak/>
+        <w:t>Le navigateur web bloque la connexion et affiche un message d’avertissement.</w:t>
+      </w:r>
+      <w:r>
+        <w:rPr>
+          <w:noProof/>
+        </w:rPr>
+        <w:drawing>
+          <wp:inline distT="0" distB="0" distL="0" distR="0">
+            <wp:extent cx="5943600" cy="3514725"/>
+            <wp:effectExtent l="0" t="0" r="0" b="9525"/>
+            <wp:docPr id="6" name="Image 6" descr="C:\Users\Etienne\AppData\Local\Microsoft\Windows\INetCache\Content.Word\q3-a.png"/>
+            <wp:cNvGraphicFramePr>
+              <a:graphicFrameLocks xmlns:a="http://schemas.openxmlformats.org/drawingml/2006/main" noChangeAspect="1"/>
+            </wp:cNvGraphicFramePr>
+            <a:graphic xmlns:a="http://schemas.openxmlformats.org/drawingml/2006/main">
+              <a:graphicData uri="http://schemas.openxmlformats.org/drawingml/2006/picture">
+                <pic:pic xmlns:pic="http://schemas.openxmlformats.org/drawingml/2006/picture">
+                  <pic:nvPicPr>
+                    <pic:cNvPr id="0" name="Picture 6" descr="C:\Users\Etienne\AppData\Local\Microsoft\Windows\INetCache\Content.Word\q3-a.png"/>
+                    <pic:cNvPicPr>
+                      <a:picLocks noChangeAspect="1" noChangeArrowheads="1"/>
+                    </pic:cNvPicPr>
+                  </pic:nvPicPr>
+                  <pic:blipFill>
+                    <a:blip r:embed="rId9">
+                      <a:extLst>
+                        <a:ext uri="{28A0092B-C50C-407E-A947-70E740481C1C}">
+                          <a14:useLocalDpi xmlns:a14="http://schemas.microsoft.com/office/drawing/2010/main" val="0"/>
+                        </a:ext>
+                      </a:extLst>
+                    </a:blip>
+                    <a:srcRect/>
+                    <a:stretch>
+                      <a:fillRect/>
+                    </a:stretch>
+                  </pic:blipFill>
+                  <pic:spPr bwMode="auto">
+                    <a:xfrm>
+                      <a:off x="0" y="0"/>
+                      <a:ext cx="5943600" cy="3514725"/>
+                    </a:xfrm>
+                    <a:prstGeom prst="rect">
+                      <a:avLst/>
+                    </a:prstGeom>
+                    <a:noFill/>
+                    <a:ln>
+                      <a:noFill/>
+                    </a:ln>
+                  </pic:spPr>
+                </pic:pic>
+              </a:graphicData>
+            </a:graphic>
+          </wp:inline>
+        </w:drawing>
+      </w:r>
+    </w:p>
+    <w:p>
+      <w:pPr>
+        <w:pStyle w:val="Paragraphedeliste"/>
+        <w:jc w:val="both"/>
+      </w:pPr>
+    </w:p>
+    <w:p>
+      <w:pPr>
+        <w:pStyle w:val="Paragraphedeliste"/>
+        <w:numPr>
+          <w:ilvl w:val="0"/>
+          <w:numId w:val="6"/>
+        </w:numPr>
+        <w:jc w:val="both"/>
+      </w:pPr>
+      <w:r>
+        <w:rPr>
+          <w:b/>
+        </w:rPr>
+        <w:t>Quel</w:t>
+      </w:r>
+      <w:r>
+        <w:t xml:space="preserve"> </w:t>
+      </w:r>
+      <w:r>
+        <w:rPr>
+          <w:b/>
+        </w:rPr>
+        <w:t>est maintenant le nouveau comportement de Firefox et pourquoi?</w:t>
+      </w:r>
+    </w:p>
+    <w:p>
+      <w:pPr>
+        <w:pStyle w:val="Paragraphedeliste"/>
+        <w:jc w:val="both"/>
+        <w:rPr>
+          <w:b/>
+        </w:rPr>
+      </w:pPr>
+    </w:p>
+    <w:p>
+      <w:pPr>
+        <w:pStyle w:val="Paragraphedeliste"/>
+        <w:jc w:val="both"/>
+      </w:pPr>
+      <w:r>
+        <w:t xml:space="preserve">Le navigateur web </w:t>
+      </w:r>
+      <w:r>
+        <w:t>permet d’accéder à la page souhaitée parce que nous avons mentionné que nous avions confiance à l’autorité qui signe les certificats.</w:t>
+      </w:r>
+    </w:p>
+    <w:p>
+      <w:pPr>
+        <w:pStyle w:val="Paragraphedeliste"/>
+        <w:jc w:val="both"/>
+      </w:pPr>
+    </w:p>
+    <w:p>
+      <w:pPr>
+        <w:pStyle w:val="Paragraphedeliste"/>
+        <w:numPr>
+          <w:ilvl w:val="0"/>
+          <w:numId w:val="6"/>
+        </w:numPr>
+        <w:jc w:val="both"/>
+        <w:rPr>
+          <w:b/>
+        </w:rPr>
+      </w:pPr>
+      <w:r>
+        <w:rPr>
+          <w:b/>
+        </w:rPr>
+        <w:t>Quel est le comportement de Firefox et pourquoi?</w:t>
+      </w:r>
+    </w:p>
+    <w:p>
+      <w:pPr>
+        <w:pStyle w:val="Paragraphedeliste"/>
+        <w:jc w:val="both"/>
+        <w:rPr>
+          <w:b/>
+        </w:rPr>
+      </w:pPr>
+    </w:p>
+    <w:p>
+      <w:pPr>
+        <w:pStyle w:val="Paragraphedeliste"/>
+        <w:jc w:val="both"/>
+      </w:pPr>
+      <w:r>
+        <w:t xml:space="preserve">Le navigateur web permet l’accès au site web car </w:t>
+      </w:r>
+      <w:hyperlink r:id="rId10" w:history="1">
+        <w:r>
+          <w:rPr>
+            <w:rStyle w:val="Lienhypertexte"/>
+          </w:rPr>
+          <w:t>https://wwww.desjardins.com</w:t>
+        </w:r>
+      </w:hyperlink>
+      <w:r>
+        <w:t xml:space="preserve"> est maintenant signé avec un certificats CA dont nous sommes l’autorité.</w:t>
+      </w:r>
+    </w:p>
+    <w:p>
+      <w:pPr>
+        <w:pStyle w:val="Paragraphedeliste"/>
+        <w:jc w:val="both"/>
+      </w:pPr>
+    </w:p>
+    <w:p>
+      <w:pPr>
+        <w:pStyle w:val="Paragraphedeliste"/>
+        <w:numPr>
+          <w:ilvl w:val="0"/>
+          <w:numId w:val="6"/>
+        </w:numPr>
+        <w:jc w:val="both"/>
+        <w:rPr>
+          <w:b/>
+        </w:rPr>
+      </w:pPr>
+      <w:r>
+        <w:rPr>
+          <w:b/>
+        </w:rPr>
+        <w:t>Avec Firefox, essayez de vous connecter aux sites https://www.rbc.com et https://www.bmo.com. Que se passe-t-il ?</w:t>
+      </w:r>
+      <w:r>
+        <w:rPr>
+          <w:b/>
+        </w:rPr>
+        <w:t xml:space="preserve"> </w:t>
+      </w:r>
+    </w:p>
+    <w:p>
+      <w:pPr>
+        <w:pStyle w:val="Paragraphedeliste"/>
+        <w:jc w:val="both"/>
+        <w:rPr>
+          <w:b/>
+        </w:rPr>
+      </w:pPr>
+    </w:p>
+    <w:p>
+      <w:pPr>
+        <w:pStyle w:val="Paragraphedeliste"/>
+        <w:jc w:val="both"/>
+      </w:pPr>
+      <w:r>
+        <w:t>Les deux sites web sont bloqués car leur certificat n’est pas signé par une autorité reconnue.</w:t>
+      </w:r>
+    </w:p>
+    <w:p>
+      <w:pPr>
+        <w:pStyle w:val="Paragraphedeliste"/>
+        <w:jc w:val="both"/>
+      </w:pPr>
+    </w:p>
+    <w:p>
+      <w:pPr>
+        <w:pStyle w:val="Paragraphedeliste"/>
+        <w:numPr>
+          <w:ilvl w:val="0"/>
+          <w:numId w:val="6"/>
+        </w:numPr>
+        <w:jc w:val="both"/>
+        <w:rPr>
+          <w:b/>
+        </w:rPr>
+      </w:pPr>
+      <w:r>
+        <w:rPr>
+          <w:b/>
+        </w:rPr>
+        <w:t>Retournez sur le site www.bmo.com et expliquez pourquoi vous n’avez plus accès au site.</w:t>
+      </w:r>
+    </w:p>
+    <w:p>
+      <w:pPr>
+        <w:pStyle w:val="Paragraphedeliste"/>
+        <w:jc w:val="both"/>
+        <w:rPr>
+          <w:b/>
+        </w:rPr>
+      </w:pPr>
+    </w:p>
+    <w:p>
+      <w:pPr>
+        <w:pStyle w:val="Paragraphedeliste"/>
+        <w:jc w:val="both"/>
+      </w:pPr>
+      <w:r>
+        <w:t>Nous avons ajouté le certificat de façon temporaire. Ainsi, l’autorité de certification est acceptée que pour une session de navigation. Ainsi, lorsqu’on efface le cache de Firefox les permissions sont enlevées et le site est redevenu bloqué.</w:t>
+      </w:r>
+    </w:p>
+    <w:p>
+      <w:pPr>
+        <w:pStyle w:val="Paragraphedeliste"/>
+        <w:jc w:val="both"/>
+      </w:pPr>
+    </w:p>
+    <w:p>
+      <w:pPr>
+        <w:pStyle w:val="Paragraphedeliste"/>
+        <w:numPr>
+          <w:ilvl w:val="0"/>
+          <w:numId w:val="6"/>
+        </w:numPr>
+        <w:jc w:val="both"/>
+        <w:rPr>
+          <w:b/>
+        </w:rPr>
+      </w:pPr>
+      <w:r>
+        <w:rPr>
+          <w:b/>
+        </w:rPr>
+        <w:lastRenderedPageBreak/>
+        <w:t>Allez sur le site www.rbc.com et ajouter une exception de sécurité temporaire. Que se passe-t-il ? Cochez les trois cases et validez. Changez de site et effacez le cache de Firefox comme au f). Retournez sur www.rbc.com. Que se passe-t-il ? Expliquez.</w:t>
+      </w:r>
+    </w:p>
+    <w:p>
+      <w:pPr>
+        <w:pStyle w:val="Paragraphedeliste"/>
+        <w:jc w:val="both"/>
+        <w:rPr>
+          <w:b/>
+        </w:rPr>
+      </w:pPr>
+    </w:p>
+    <w:p>
+      <w:pPr>
+        <w:pStyle w:val="Paragraphedeliste"/>
+        <w:jc w:val="both"/>
+      </w:pPr>
+      <w:r>
+        <w:t xml:space="preserve">Lorsqu’on tente d’ajouter le certificat de l’autorité du site de </w:t>
+      </w:r>
+      <w:hyperlink r:id="rId11" w:history="1">
+        <w:r>
+          <w:rPr>
+            <w:rStyle w:val="Lienhypertexte"/>
+          </w:rPr>
+          <w:t>www.rbc.com</w:t>
+        </w:r>
+      </w:hyperlink>
+      <w:r>
+        <w:t xml:space="preserve"> on nous affiche se message nous mentionnant que nous avons déjà autorisé cette autorité de certification. </w:t>
+      </w:r>
+    </w:p>
+    <w:p>
+      <w:pPr>
+        <w:pStyle w:val="Paragraphedeliste"/>
+        <w:jc w:val="both"/>
+      </w:pPr>
+      <w:r>
+        <w:rPr>
+          <w:noProof/>
+        </w:rPr>
+        <w:drawing>
+          <wp:inline distT="0" distB="0" distL="0" distR="0">
+            <wp:extent cx="4457700" cy="1295400"/>
+            <wp:effectExtent l="0" t="0" r="0" b="0"/>
+            <wp:docPr id="7" name="Image 7" descr="C:\Users\Etienne\AppData\Local\Microsoft\Windows\INetCache\Content.Word\q3-g-2.png"/>
+            <wp:cNvGraphicFramePr>
+              <a:graphicFrameLocks xmlns:a="http://schemas.openxmlformats.org/drawingml/2006/main" noChangeAspect="1"/>
+            </wp:cNvGraphicFramePr>
+            <a:graphic xmlns:a="http://schemas.openxmlformats.org/drawingml/2006/main">
+              <a:graphicData uri="http://schemas.openxmlformats.org/drawingml/2006/picture">
+                <pic:pic xmlns:pic="http://schemas.openxmlformats.org/drawingml/2006/picture">
+                  <pic:nvPicPr>
+                    <pic:cNvPr id="0" name="Picture 7" descr="C:\Users\Etienne\AppData\Local\Microsoft\Windows\INetCache\Content.Word\q3-g-2.png"/>
+                    <pic:cNvPicPr>
+                      <a:picLocks noChangeAspect="1" noChangeArrowheads="1"/>
+                    </pic:cNvPicPr>
+                  </pic:nvPicPr>
+                  <pic:blipFill rotWithShape="1">
+                    <a:blip r:embed="rId12">
+                      <a:extLst>
+                        <a:ext uri="{28A0092B-C50C-407E-A947-70E740481C1C}">
+                          <a14:useLocalDpi xmlns:a14="http://schemas.microsoft.com/office/drawing/2010/main" val="0"/>
+                        </a:ext>
+                      </a:extLst>
+                    </a:blip>
+                    <a:srcRect l="1042" t="2703" r="1459" b="5405"/>
+                    <a:stretch/>
+                  </pic:blipFill>
+                  <pic:spPr bwMode="auto">
+                    <a:xfrm>
+                      <a:off x="0" y="0"/>
+                      <a:ext cx="4457700" cy="1295400"/>
+                    </a:xfrm>
+                    <a:prstGeom prst="rect">
+                      <a:avLst/>
+                    </a:prstGeom>
+                    <a:noFill/>
+                    <a:ln>
+                      <a:noFill/>
+                    </a:ln>
+                    <a:extLst>
+                      <a:ext uri="{53640926-AAD7-44D8-BBD7-CCE9431645EC}">
+                        <a14:shadowObscured xmlns:a14="http://schemas.microsoft.com/office/drawing/2010/main"/>
+                      </a:ext>
+                    </a:extLst>
+                  </pic:spPr>
+                </pic:pic>
+              </a:graphicData>
+            </a:graphic>
+          </wp:inline>
+        </w:drawing>
+      </w:r>
+    </w:p>
+    <w:p>
+      <w:pPr>
+        <w:ind w:left="720"/>
+        <w:jc w:val="both"/>
+      </w:pPr>
+      <w:r>
+        <w:t xml:space="preserve">Le site </w:t>
+      </w:r>
+      <w:hyperlink r:id="rId13" w:history="1">
+        <w:r>
+          <w:rPr>
+            <w:rStyle w:val="Lienhypertexte"/>
+          </w:rPr>
+          <w:t>www.rbc.com</w:t>
+        </w:r>
+      </w:hyperlink>
+      <w:r>
+        <w:t xml:space="preserve"> n’est plus bloqué car le navigateur l’ajouté comme source fiable de façon permanente car nous avons ajouté deux fois cette autorité.</w:t>
+      </w:r>
+    </w:p>
+    <w:p>
+      <w:pPr>
+        <w:pStyle w:val="Paragraphedeliste"/>
+        <w:numPr>
+          <w:ilvl w:val="0"/>
+          <w:numId w:val="6"/>
+        </w:numPr>
+        <w:jc w:val="both"/>
+        <w:rPr>
+          <w:b/>
+        </w:rPr>
+      </w:pPr>
+      <w:r>
+        <w:rPr>
+          <w:b/>
+        </w:rPr>
+        <w:t>Aller sur www.bmo.com. Que se passe-t-il ? Expliquez</w:t>
+      </w:r>
+      <w:r>
+        <w:rPr>
+          <w:b/>
+        </w:rPr>
+        <w:t>.</w:t>
+      </w:r>
+    </w:p>
+    <w:p>
+      <w:pPr>
+        <w:pStyle w:val="Paragraphedeliste"/>
+        <w:jc w:val="both"/>
+        <w:rPr>
+          <w:b/>
+        </w:rPr>
+      </w:pPr>
+    </w:p>
+    <w:p>
+      <w:pPr>
+        <w:pStyle w:val="Paragraphedeliste"/>
+        <w:jc w:val="both"/>
+      </w:pPr>
+      <w:r>
+        <w:t xml:space="preserve">Le site de </w:t>
+      </w:r>
+      <w:proofErr w:type="spellStart"/>
+      <w:r>
+        <w:t>bmo</w:t>
+      </w:r>
+      <w:proofErr w:type="spellEnd"/>
+      <w:r>
+        <w:t xml:space="preserve"> n’est pas bloqué puisque l’autorité de certification « </w:t>
+      </w:r>
+      <w:proofErr w:type="spellStart"/>
+      <w:r>
+        <w:t>Verisign</w:t>
+      </w:r>
+      <w:proofErr w:type="spellEnd"/>
+      <w:r>
+        <w:t xml:space="preserve"> Inc. » signe aussi le site de </w:t>
+      </w:r>
+      <w:proofErr w:type="spellStart"/>
+      <w:r>
+        <w:t>rbc</w:t>
+      </w:r>
+      <w:proofErr w:type="spellEnd"/>
+      <w:r>
+        <w:t>. Donc, dès que l’on approuve l’autorité pour un site, tous les sites qui ont le certificat de cette autorité sont approuvés.</w:t>
+      </w:r>
+    </w:p>
+    <w:p>
+      <w:pPr>
+        <w:pStyle w:val="Paragraphedeliste"/>
+        <w:jc w:val="both"/>
+      </w:pPr>
+    </w:p>
+    <w:p>
+      <w:pPr>
+        <w:pStyle w:val="Paragraphedeliste"/>
+        <w:numPr>
+          <w:ilvl w:val="0"/>
+          <w:numId w:val="6"/>
+        </w:numPr>
+        <w:jc w:val="both"/>
+        <w:rPr>
+          <w:b/>
+        </w:rPr>
+      </w:pPr>
+      <w:r>
+        <w:rPr>
+          <w:b/>
+        </w:rPr>
+        <w:t>À la lumière des résultats que vous avez obtenus au long de tout cet exercice, pourquoi est-il dangereux d'accepter des certificats « self-</w:t>
+      </w:r>
+      <w:proofErr w:type="spellStart"/>
+      <w:r>
+        <w:rPr>
+          <w:b/>
+        </w:rPr>
+        <w:t>signed</w:t>
+      </w:r>
+      <w:proofErr w:type="spellEnd"/>
+      <w:r>
+        <w:rPr>
+          <w:b/>
+        </w:rPr>
+        <w:t xml:space="preserve"> » et, pire encore, des certificats CA?</w:t>
+      </w:r>
+    </w:p>
+    <w:p>
+      <w:pPr>
+        <w:ind w:left="720"/>
+        <w:jc w:val="both"/>
+      </w:pPr>
+      <w:r>
+        <w:t>Il est dangereux d’accepter les certificats « self-</w:t>
+      </w:r>
+      <w:proofErr w:type="spellStart"/>
+      <w:r>
+        <w:t>signed</w:t>
+      </w:r>
+      <w:proofErr w:type="spellEnd"/>
+      <w:r>
+        <w:t> », car il n’y a aucune autorité qui a autorisé qui a approuvé ce site.</w:t>
+      </w:r>
+      <w:r>
+        <w:t xml:space="preserve"> Pour ce qui est des certificats CA, </w:t>
+      </w:r>
+      <w:r>
+        <w:t>il est possible que l’autorité signe des sites légitimes, cependant il se peut que certains sites web soient malicieux. Donc, lorsqu’on fait confiance à une autorité on fait confiance à tous les sites que celle-ci signe.</w:t>
+      </w:r>
+      <w:r>
+        <w:t xml:space="preserve"> </w:t>
+      </w:r>
+    </w:p>
+    <w:p>
+      <w:pPr>
+        <w:pStyle w:val="Paragraphedeliste"/>
+        <w:jc w:val="both"/>
+      </w:pPr>
+    </w:p>
+    <w:p>
+      <w:pPr>
+        <w:pStyle w:val="Titre2"/>
+        <w:jc w:val="both"/>
+      </w:pPr>
+      <w:r>
+        <w:t xml:space="preserve">Question </w:t>
+      </w:r>
+      <w:r>
+        <w:t>4</w:t>
+      </w:r>
+      <w:r>
+        <w:t xml:space="preserve"> – Chiffrement par bloc et modes d’opération</w:t>
+      </w:r>
+      <w:r>
+        <w:t xml:space="preserve"> </w:t>
+      </w:r>
+    </w:p>
+    <w:p>
+      <w:pPr>
+        <w:pStyle w:val="Paragraphedeliste"/>
+        <w:numPr>
+          <w:ilvl w:val="0"/>
+          <w:numId w:val="8"/>
+        </w:numPr>
+        <w:jc w:val="both"/>
+        <w:rPr>
+          <w:b/>
+        </w:rPr>
+      </w:pPr>
+      <w:r>
+        <w:rPr>
+          <w:b/>
+        </w:rPr>
+        <w:t>À l’aide du script python AES.py, chiffrez ce fichier en mode ECB.</w:t>
+      </w:r>
+      <w:r>
+        <w:rPr>
+          <w:b/>
+        </w:rPr>
+        <w:t xml:space="preserve"> </w:t>
+      </w:r>
+      <w:r>
+        <w:rPr>
+          <w:b/>
+        </w:rPr>
+        <w:t>Observez le fichier de sortie et commentez.</w:t>
+      </w:r>
+    </w:p>
+    <w:p>
+      <w:pPr>
+        <w:pStyle w:val="Paragraphedeliste"/>
+        <w:jc w:val="both"/>
+        <w:rPr>
+          <w:b/>
+        </w:rPr>
+      </w:pPr>
+    </w:p>
+    <w:p>
+      <w:pPr>
+        <w:pStyle w:val="Paragraphedeliste"/>
+        <w:jc w:val="both"/>
+        <w:rPr>
+          <w:b/>
+        </w:rPr>
+      </w:pPr>
+      <w:r>
+        <w:rPr>
+          <w:b/>
+          <w:noProof/>
+        </w:rPr>
+        <w:lastRenderedPageBreak/>
+        <w:drawing>
+          <wp:inline distT="0" distB="0" distL="0" distR="0">
+            <wp:extent cx="5934075" cy="1905000"/>
+            <wp:effectExtent l="0" t="0" r="9525" b="0"/>
+            <wp:docPr id="8" name="Image 8" descr="C:\Users\Etienne\AppData\Local\Microsoft\Windows\INetCache\Content.Word\q4-a.png"/>
+            <wp:cNvGraphicFramePr>
+              <a:graphicFrameLocks xmlns:a="http://schemas.openxmlformats.org/drawingml/2006/main" noChangeAspect="1"/>
+            </wp:cNvGraphicFramePr>
+            <a:graphic xmlns:a="http://schemas.openxmlformats.org/drawingml/2006/main">
+              <a:graphicData uri="http://schemas.openxmlformats.org/drawingml/2006/picture">
+                <pic:pic xmlns:pic="http://schemas.openxmlformats.org/drawingml/2006/picture">
+                  <pic:nvPicPr>
+                    <pic:cNvPr id="0" name="Picture 8" descr="C:\Users\Etienne\AppData\Local\Microsoft\Windows\INetCache\Content.Word\q4-a.png"/>
+                    <pic:cNvPicPr>
+                      <a:picLocks noChangeAspect="1" noChangeArrowheads="1"/>
+                    </pic:cNvPicPr>
+                  </pic:nvPicPr>
+                  <pic:blipFill>
+                    <a:blip r:embed="rId14" cstate="print">
+                      <a:extLst>
+                        <a:ext uri="{28A0092B-C50C-407E-A947-70E740481C1C}">
+                          <a14:useLocalDpi xmlns:a14="http://schemas.microsoft.com/office/drawing/2010/main" val="0"/>
+                        </a:ext>
+                      </a:extLst>
+                    </a:blip>
+                    <a:srcRect/>
+                    <a:stretch>
+                      <a:fillRect/>
+                    </a:stretch>
+                  </pic:blipFill>
+                  <pic:spPr bwMode="auto">
+                    <a:xfrm>
+                      <a:off x="0" y="0"/>
+                      <a:ext cx="5934075" cy="1905000"/>
+                    </a:xfrm>
+                    <a:prstGeom prst="rect">
+                      <a:avLst/>
+                    </a:prstGeom>
+                    <a:noFill/>
+                    <a:ln>
+                      <a:noFill/>
+                    </a:ln>
+                  </pic:spPr>
+                </pic:pic>
+              </a:graphicData>
+            </a:graphic>
+          </wp:inline>
+        </w:drawing>
+      </w:r>
+    </w:p>
+    <w:p>
+      <w:pPr>
+        <w:ind w:left="720"/>
+        <w:jc w:val="both"/>
+      </w:pPr>
+      <w:r>
+        <w:t>À gauche le fichier original et à droite le fichier chiffre en mode ECB. Le fichier chiffré, bien qu’il soit modifié, est encore très lisible et très peu sécuritaire.</w:t>
+      </w:r>
+      <w:r>
+        <w:t xml:space="preserve"> Le fonctionnement </w:t>
+      </w:r>
+      <w:r>
+        <w:t>de «</w:t>
+      </w:r>
+      <w:r>
+        <w:t> </w:t>
+      </w:r>
+      <w:proofErr w:type="spellStart"/>
+      <w:r>
+        <w:t>Electronic</w:t>
+      </w:r>
+      <w:proofErr w:type="spellEnd"/>
+      <w:r>
+        <w:t xml:space="preserve"> </w:t>
+      </w:r>
+      <w:proofErr w:type="spellStart"/>
+      <w:r>
+        <w:t>codebook</w:t>
+      </w:r>
+      <w:proofErr w:type="spellEnd"/>
+      <w:r>
+        <w:t xml:space="preserve"> » est que le </w:t>
+      </w:r>
+      <w:r>
+        <w:t xml:space="preserve">message à chiffrer est subdivisé en plusieurs blocs qui sont chiffrés séparément les uns après les autres. Le gros défaut de cette méthode est que deux blocs avec le </w:t>
+      </w:r>
       <w:bookmarkStart w:id="0" w:name="_GoBack"/>
+      <w:r>
+        <w:t xml:space="preserve">même contenu seront chiffrés de la même manière, on peut donc tirer des informations à partir </w:t>
+      </w:r>
       <w:bookmarkEnd w:id="0"/>
+      <w:r>
+        <w:t>du texte chiffré en cherchant les séquences identiques</w:t>
+      </w:r>
+      <w:r>
+        <w:t xml:space="preserve">. </w:t>
+      </w:r>
+    </w:p>
+    <w:p>
+      <w:pPr>
+        <w:pStyle w:val="Paragraphedeliste"/>
+        <w:numPr>
+          <w:ilvl w:val="0"/>
+          <w:numId w:val="8"/>
+        </w:numPr>
+        <w:jc w:val="both"/>
+        <w:rPr>
+          <w:b/>
+        </w:rPr>
+      </w:pPr>
+      <w:r>
+        <w:rPr>
+          <w:b/>
+        </w:rPr>
+        <w:t>Chiffrez maintenant le fichier en mode CBC. Observez le fichier puis commentez.</w:t>
+      </w:r>
+    </w:p>
+    <w:p>
+      <w:pPr>
+        <w:ind w:left="720"/>
+        <w:jc w:val="both"/>
+      </w:pPr>
+      <w:r>
+        <w:rPr>
+          <w:noProof/>
+        </w:rPr>
+        <w:drawing>
+          <wp:inline distT="0" distB="0" distL="0" distR="0">
+            <wp:extent cx="5553075" cy="2809875"/>
+            <wp:effectExtent l="0" t="0" r="9525" b="9525"/>
+            <wp:docPr id="9" name="Image 9" descr="C:\Users\Etienne\AppData\Local\Microsoft\Windows\INetCache\Content.Word\Q4-b.png"/>
+            <wp:cNvGraphicFramePr>
+              <a:graphicFrameLocks xmlns:a="http://schemas.openxmlformats.org/drawingml/2006/main" noChangeAspect="1"/>
+            </wp:cNvGraphicFramePr>
+            <a:graphic xmlns:a="http://schemas.openxmlformats.org/drawingml/2006/main">
+              <a:graphicData uri="http://schemas.openxmlformats.org/drawingml/2006/picture">
+                <pic:pic xmlns:pic="http://schemas.openxmlformats.org/drawingml/2006/picture">
+                  <pic:nvPicPr>
+                    <pic:cNvPr id="0" name="Picture 9" descr="C:\Users\Etienne\AppData\Local\Microsoft\Windows\INetCache\Content.Word\Q4-b.png"/>
+                    <pic:cNvPicPr>
+                      <a:picLocks noChangeAspect="1" noChangeArrowheads="1"/>
+                    </pic:cNvPicPr>
+                  </pic:nvPicPr>
+                  <pic:blipFill>
+                    <a:blip r:embed="rId15">
+                      <a:extLst>
+                        <a:ext uri="{28A0092B-C50C-407E-A947-70E740481C1C}">
+                          <a14:useLocalDpi xmlns:a14="http://schemas.microsoft.com/office/drawing/2010/main" val="0"/>
+                        </a:ext>
+                      </a:extLst>
+                    </a:blip>
+                    <a:srcRect/>
+                    <a:stretch>
+                      <a:fillRect/>
+                    </a:stretch>
+                  </pic:blipFill>
+                  <pic:spPr bwMode="auto">
+                    <a:xfrm>
+                      <a:off x="0" y="0"/>
+                      <a:ext cx="5553075" cy="2809875"/>
+                    </a:xfrm>
+                    <a:prstGeom prst="rect">
+                      <a:avLst/>
+                    </a:prstGeom>
+                    <a:noFill/>
+                    <a:ln>
+                      <a:noFill/>
+                    </a:ln>
+                  </pic:spPr>
+                </pic:pic>
+              </a:graphicData>
+            </a:graphic>
+          </wp:inline>
+        </w:drawing>
+      </w:r>
+    </w:p>
+    <w:p>
+      <w:pPr>
+        <w:ind w:left="720"/>
+        <w:jc w:val="both"/>
+      </w:pPr>
+      <w:r>
+        <w:t>Le chiffrement par CBC est totalement illisible et il est impossible de déchiffrer le message à l’œil nue.</w:t>
+      </w:r>
+      <w:r>
+        <w:t xml:space="preserve"> Le « </w:t>
+      </w:r>
+      <w:proofErr w:type="spellStart"/>
+      <w:r>
+        <w:t>Cipher</w:t>
+      </w:r>
+      <w:proofErr w:type="spellEnd"/>
+      <w:r>
+        <w:t xml:space="preserve"> Block </w:t>
+      </w:r>
+      <w:proofErr w:type="spellStart"/>
+      <w:r>
+        <w:t>Chaining</w:t>
+      </w:r>
+      <w:proofErr w:type="spellEnd"/>
+      <w:r>
+        <w:t> » applique sur chaque bloc un OU exclusif</w:t>
+      </w:r>
+      <w:r>
+        <w:t xml:space="preserve"> avec le chiffrement du bloc précédent avant qu’il soit lui-même chiffré. De plus, afin de rendre chaque message unique, un </w:t>
+      </w:r>
+      <w:r>
+        <w:t xml:space="preserve">vecteur d'initialisation </w:t>
+      </w:r>
+      <w:r>
+        <w:t>est utilisé</w:t>
+      </w:r>
+      <w:r>
+        <w:t>. Donc, chaque bloc a un impact sur le bloc précédent.</w:t>
+      </w:r>
+    </w:p>
+    <w:p>
+      <w:pPr>
+        <w:pStyle w:val="Paragraphedeliste"/>
+        <w:numPr>
+          <w:ilvl w:val="0"/>
+          <w:numId w:val="8"/>
+        </w:numPr>
+        <w:jc w:val="both"/>
+        <w:rPr>
+          <w:b/>
+        </w:rPr>
+      </w:pPr>
+      <w:r>
+        <w:rPr>
+          <w:b/>
+        </w:rPr>
+        <w:t>Concluez sur l’importance des modes d’opération des algorithmes de chiffrement par bloc.</w:t>
+      </w:r>
+    </w:p>
+    <w:p>
+      <w:pPr>
+        <w:pStyle w:val="Paragraphedeliste"/>
+        <w:jc w:val="both"/>
+        <w:rPr>
+          <w:b/>
+        </w:rPr>
+      </w:pPr>
+    </w:p>
+    <w:p>
+      <w:pPr>
+        <w:pStyle w:val="Paragraphedeliste"/>
+        <w:jc w:val="both"/>
+      </w:pPr>
+      <w:r>
+        <w:t>Le choix d’un bon mode de chiffrement pour les algorithmes de chiffrement par bloque est crucial. Pour qu’on algorithme soit efficace il faut que chaque bloc à chiffrer impacte le suivant. Ainsi, il est difficile de voir des tendances dans le message chiffré.</w:t>
+      </w:r>
+    </w:p>
+    <w:p>
+      <w:pPr>
+        <w:pStyle w:val="Titre1"/>
+        <w:jc w:val="both"/>
+      </w:pPr>
+      <w:r>
+        <w:br w:type="page"/>
+      </w:r>
+      <w:r>
+        <w:lastRenderedPageBreak/>
+        <w:t>Partie C</w:t>
+      </w:r>
     </w:p>
     <w:p>
       <w:pPr>
         <w:pStyle w:val="Titre2"/>
-      </w:pPr>
-      <w:r>
-        <w:t>Question 3 – Certificats à clé publique, HTTPS et SSL</w:t>
-      </w:r>
-      <w:r>
-        <w:br w:type="page"/>
-      </w:r>
-    </w:p>
-    <w:p>
-      <w:pPr>
-        <w:ind w:left="360"/>
-      </w:pPr>
-    </w:p>
-    <w:p>
-      <w:pPr>
-        <w:ind w:left="360"/>
-      </w:pPr>
-      <w:r>
-        <w:t>e) le codage 1 rend beaucoup plus difficile l’attaque de force brute.</w:t>
-      </w:r>
-    </w:p>
-    <w:p>
-      <w:pPr>
-        <w:ind w:left="360"/>
-      </w:pPr>
-      <w:r>
-        <w:t>Le codage 2 rend plus difficile l’attaque de force brute et empêche et empêche la réexécution de la requête.</w:t>
-      </w:r>
-    </w:p>
-    <w:p>
-      <w:pPr>
-        <w:ind w:left="360"/>
-      </w:pPr>
-      <w:r>
-        <w:t>Le codage 3 n’empêche pas l’attaque de force brute car les combinaisons</w:t>
-      </w:r>
-      <w:r>
-        <w:t xml:space="preserve"> sont de 10M mais empêche à réexécution du code.</w:t>
-      </w:r>
-    </w:p>
-    <w:p>
-      <w:pPr>
-        <w:ind w:left="360"/>
+        <w:jc w:val="both"/>
+      </w:pPr>
+      <w:r>
+        <w:t>Question 1 - Échec du protocole RSA</w:t>
+      </w:r>
+    </w:p>
+    <w:p>
+      <w:pPr>
+        <w:pStyle w:val="Paragraphedeliste"/>
+        <w:numPr>
+          <w:ilvl w:val="0"/>
+          <w:numId w:val="9"/>
+        </w:numPr>
+        <w:jc w:val="both"/>
+        <w:rPr>
+          <w:b/>
+        </w:rPr>
+      </w:pPr>
+      <w:r>
+        <w:rPr>
+          <w:b/>
+        </w:rPr>
+        <w:t>Décrire comment Ève peut facilement déchiffrer ce message</w:t>
+      </w:r>
+      <w:r>
+        <w:rPr>
+          <w:b/>
+        </w:rPr>
+        <w:t>.</w:t>
+      </w:r>
+    </w:p>
+    <w:p>
+      <w:pPr>
+        <w:pStyle w:val="Paragraphedeliste"/>
+        <w:jc w:val="both"/>
+        <w:rPr>
+          <w:b/>
+        </w:rPr>
+      </w:pPr>
+    </w:p>
+    <w:p>
+      <w:pPr>
+        <w:pStyle w:val="Paragraphedeliste"/>
+        <w:jc w:val="both"/>
+      </w:pPr>
+      <w:r>
+        <w:t xml:space="preserve">Le codage de </w:t>
+      </w:r>
+      <w:r>
+        <w:t>ce message est faible</w:t>
+      </w:r>
+      <w:r>
+        <w:t>. Il y a 26 caractères et ils sont codés à une correspondance de 1 pour 1. Ainsi, chaque lettre correspond à un seul nombre dans la possibilité de n. Donc, même si le n est assez grand, il est facile de trouver les 26 nombres et ainsi faire des correspondances.</w:t>
+      </w:r>
+    </w:p>
+    <w:p>
+      <w:pPr>
+        <w:pStyle w:val="Paragraphedeliste"/>
+        <w:jc w:val="both"/>
+      </w:pPr>
+    </w:p>
+    <w:p>
+      <w:pPr>
+        <w:pStyle w:val="Paragraphedeliste"/>
+        <w:numPr>
+          <w:ilvl w:val="0"/>
+          <w:numId w:val="9"/>
+        </w:numPr>
+        <w:jc w:val="both"/>
+        <w:rPr>
+          <w:b/>
+        </w:rPr>
+      </w:pPr>
+      <w:r>
+        <w:rPr>
+          <w:b/>
+        </w:rPr>
+        <w:t>Donnez votre réponse en texte, pas en chiffres.</w:t>
+      </w:r>
+    </w:p>
+    <w:p>
+      <w:pPr>
+        <w:pStyle w:val="Paragraphedeliste"/>
+        <w:jc w:val="both"/>
+      </w:pPr>
+    </w:p>
+    <w:p>
+      <w:pPr>
+        <w:pStyle w:val="Paragraphedeliste"/>
+        <w:jc w:val="both"/>
+      </w:pPr>
+      <w:r>
+        <w:t xml:space="preserve">Avec le fichier rsa.py, nous avons réussi à déchiffrer le message. </w:t>
+      </w:r>
+    </w:p>
+    <w:p>
+      <w:pPr>
+        <w:pStyle w:val="Paragraphedeliste"/>
+        <w:jc w:val="both"/>
+      </w:pPr>
+      <w:r>
+        <w:t>Matricule : 1773922</w:t>
+      </w:r>
+    </w:p>
+    <w:p>
+      <w:pPr>
+        <w:pStyle w:val="Paragraphedeliste"/>
+        <w:jc w:val="both"/>
       </w:pPr>
       <w:proofErr w:type="gramStart"/>
       <w:r>
-        <w:t>f)Le</w:t>
+        <w:t>e</w:t>
       </w:r>
       <w:proofErr w:type="gramEnd"/>
       <w:r>
-        <w:t xml:space="preserve"> codage 2 est le meilleur des 3 car il empêche la force brute et la réexécution de la requête.</w:t>
-      </w:r>
-    </w:p>
-    <w:p>
-      <w:pPr>
-        <w:ind w:left="360"/>
+        <w:t xml:space="preserve"> = 311</w:t>
+      </w:r>
+    </w:p>
+    <w:p>
+      <w:pPr>
+        <w:pStyle w:val="Paragraphedeliste"/>
+        <w:jc w:val="both"/>
+      </w:pPr>
+      <w:proofErr w:type="gramStart"/>
+      <w:r>
+        <w:t>n</w:t>
+      </w:r>
+      <w:proofErr w:type="gramEnd"/>
+      <w:r>
+        <w:t xml:space="preserve"> = 288419</w:t>
+      </w:r>
+    </w:p>
+    <w:p>
+      <w:pPr>
+        <w:pStyle w:val="Paragraphedeliste"/>
+        <w:jc w:val="both"/>
+      </w:pPr>
+    </w:p>
+    <w:tbl>
+      <w:tblPr>
+        <w:tblStyle w:val="Grilledutableau"/>
+        <w:tblW w:w="0" w:type="auto"/>
+        <w:tblInd w:w="720" w:type="dxa"/>
+        <w:tblLook w:val="04A0" w:firstRow="1" w:lastRow="0" w:firstColumn="1" w:lastColumn="0" w:noHBand="0" w:noVBand="1"/>
+      </w:tblPr>
+      <w:tblGrid>
+        <w:gridCol w:w="1491"/>
+        <w:gridCol w:w="1470"/>
+      </w:tblGrid>
+      <w:tr>
+        <w:tc>
+          <w:tcPr>
+            <w:tcW w:w="1491" w:type="dxa"/>
+          </w:tcPr>
+          <w:p>
+            <w:pPr>
+              <w:pStyle w:val="Paragraphedeliste"/>
+              <w:ind w:left="0"/>
+              <w:jc w:val="both"/>
+            </w:pPr>
+            <w:r>
+              <w:t>Lettre chiffré</w:t>
+            </w:r>
+          </w:p>
+        </w:tc>
+        <w:tc>
+          <w:tcPr>
+            <w:tcW w:w="1470" w:type="dxa"/>
+          </w:tcPr>
+          <w:p>
+            <w:pPr>
+              <w:pStyle w:val="Paragraphedeliste"/>
+              <w:ind w:left="0"/>
+              <w:jc w:val="both"/>
+            </w:pPr>
+            <w:r>
+              <w:t>Lettre claire</w:t>
+            </w:r>
+          </w:p>
+        </w:tc>
+      </w:tr>
+      <w:tr>
+        <w:tc>
+          <w:tcPr>
+            <w:tcW w:w="1491" w:type="dxa"/>
+          </w:tcPr>
+          <w:p>
+            <w:pPr>
+              <w:pStyle w:val="Paragraphedeliste"/>
+              <w:ind w:left="0"/>
+              <w:jc w:val="both"/>
+            </w:pPr>
+            <w:r>
+              <w:t>0</w:t>
+            </w:r>
+          </w:p>
+        </w:tc>
+        <w:tc>
+          <w:tcPr>
+            <w:tcW w:w="1470" w:type="dxa"/>
+          </w:tcPr>
+          <w:p>
+            <w:pPr>
+              <w:pStyle w:val="Paragraphedeliste"/>
+              <w:ind w:left="0"/>
+              <w:jc w:val="both"/>
+            </w:pPr>
+            <w:r>
+              <w:t>A</w:t>
+            </w:r>
+          </w:p>
+        </w:tc>
+      </w:tr>
+      <w:tr>
+        <w:tc>
+          <w:tcPr>
+            <w:tcW w:w="1491" w:type="dxa"/>
+          </w:tcPr>
+          <w:p>
+            <w:pPr>
+              <w:pStyle w:val="Paragraphedeliste"/>
+              <w:ind w:left="0"/>
+              <w:jc w:val="both"/>
+            </w:pPr>
+            <w:r>
+              <w:t>81902</w:t>
+            </w:r>
+          </w:p>
+        </w:tc>
+        <w:tc>
+          <w:tcPr>
+            <w:tcW w:w="1470" w:type="dxa"/>
+          </w:tcPr>
+          <w:p>
+            <w:pPr>
+              <w:pStyle w:val="Paragraphedeliste"/>
+              <w:ind w:left="0"/>
+              <w:jc w:val="both"/>
+            </w:pPr>
+            <w:r>
+              <w:t>R</w:t>
+            </w:r>
+          </w:p>
+        </w:tc>
+      </w:tr>
+      <w:tr>
+        <w:tc>
+          <w:tcPr>
+            <w:tcW w:w="1491" w:type="dxa"/>
+          </w:tcPr>
+          <w:p>
+            <w:pPr>
+              <w:pStyle w:val="Paragraphedeliste"/>
+              <w:ind w:left="0"/>
+              <w:jc w:val="both"/>
+            </w:pPr>
+            <w:r>
+              <w:t>81902</w:t>
+            </w:r>
+          </w:p>
+        </w:tc>
+        <w:tc>
+          <w:tcPr>
+            <w:tcW w:w="1470" w:type="dxa"/>
+          </w:tcPr>
+          <w:p>
+            <w:pPr>
+              <w:pStyle w:val="Paragraphedeliste"/>
+              <w:ind w:left="0"/>
+              <w:jc w:val="both"/>
+            </w:pPr>
+            <w:r>
+              <w:t>R</w:t>
+            </w:r>
+          </w:p>
+        </w:tc>
+      </w:tr>
+      <w:tr>
+        <w:tc>
+          <w:tcPr>
+            <w:tcW w:w="1491" w:type="dxa"/>
+          </w:tcPr>
+          <w:p>
+            <w:pPr>
+              <w:pStyle w:val="Paragraphedeliste"/>
+              <w:ind w:left="0"/>
+              <w:jc w:val="both"/>
+            </w:pPr>
+            <w:r>
+              <w:t>71381</w:t>
+            </w:r>
+          </w:p>
+        </w:tc>
+        <w:tc>
+          <w:tcPr>
+            <w:tcW w:w="1470" w:type="dxa"/>
+          </w:tcPr>
+          <w:p>
+            <w:pPr>
+              <w:pStyle w:val="Paragraphedeliste"/>
+              <w:ind w:left="0"/>
+              <w:jc w:val="both"/>
+            </w:pPr>
+            <w:r>
+              <w:t>E</w:t>
+            </w:r>
+          </w:p>
+        </w:tc>
+      </w:tr>
+      <w:tr>
+        <w:tc>
+          <w:tcPr>
+            <w:tcW w:w="1491" w:type="dxa"/>
+          </w:tcPr>
+          <w:p>
+            <w:pPr>
+              <w:pStyle w:val="Paragraphedeliste"/>
+              <w:ind w:left="0"/>
+              <w:jc w:val="both"/>
+            </w:pPr>
+            <w:r>
+              <w:t>139280</w:t>
+            </w:r>
+          </w:p>
+        </w:tc>
+        <w:tc>
+          <w:tcPr>
+            <w:tcW w:w="1470" w:type="dxa"/>
+          </w:tcPr>
+          <w:p>
+            <w:pPr>
+              <w:pStyle w:val="Paragraphedeliste"/>
+              <w:ind w:left="0"/>
+              <w:jc w:val="both"/>
+            </w:pPr>
+            <w:r>
+              <w:t>T</w:t>
+            </w:r>
+          </w:p>
+        </w:tc>
+      </w:tr>
+    </w:tbl>
+    <w:p>
+      <w:pPr>
+        <w:pStyle w:val="Paragraphedeliste"/>
+        <w:jc w:val="both"/>
+      </w:pPr>
+      <w:r>
+        <w:t xml:space="preserve">Le message est donc </w:t>
+      </w:r>
+      <w:r>
+        <w:t>ARRET.</w:t>
+      </w:r>
+    </w:p>
+    <w:p>
+      <w:pPr>
+        <w:pStyle w:val="Paragraphedeliste"/>
+        <w:jc w:val="both"/>
+      </w:pPr>
+    </w:p>
+    <w:p>
+      <w:pPr>
+        <w:pStyle w:val="Paragraphedeliste"/>
+        <w:numPr>
+          <w:ilvl w:val="0"/>
+          <w:numId w:val="9"/>
+        </w:numPr>
+        <w:jc w:val="both"/>
+        <w:rPr>
+          <w:b/>
+        </w:rPr>
+      </w:pPr>
+      <w:r>
+        <w:rPr>
+          <w:b/>
+        </w:rPr>
+        <w:t>Quelles conclusions additionnelles pouvez-vous tirer sur le contenu des messages pour assurer le bon fonctionnement de RSA ?</w:t>
+      </w:r>
+    </w:p>
+    <w:p>
+      <w:pPr>
+        <w:pStyle w:val="Paragraphedeliste"/>
+        <w:jc w:val="both"/>
+        <w:rPr>
+          <w:b/>
+        </w:rPr>
+      </w:pPr>
+    </w:p>
+    <w:p>
+      <w:pPr>
+        <w:pStyle w:val="Paragraphedeliste"/>
+        <w:jc w:val="both"/>
+      </w:pPr>
+      <w:r>
+        <w:t>Les textes chiffrés contenant des 0 ou des 1 signifie qu’ils possèdent les lettres A ou B puisque :</w:t>
+      </w:r>
+    </w:p>
+    <w:p>
+      <w:pPr>
+        <w:pStyle w:val="Paragraphedeliste"/>
+        <w:jc w:val="both"/>
+        <w:rPr>
+          <w:rFonts w:eastAsiaTheme="minorEastAsia"/>
+        </w:rPr>
+      </w:pPr>
+      <m:oMathPara>
+        <m:oMath>
+          <m:sSup>
+            <m:sSupPr>
+              <m:ctrlPr>
+                <w:rPr>
+                  <w:rFonts w:ascii="Cambria Math" w:hAnsi="Cambria Math"/>
+                  <w:i/>
+                </w:rPr>
+              </m:ctrlPr>
+            </m:sSupPr>
+            <m:e>
+              <m:r>
+                <w:rPr>
+                  <w:rFonts w:ascii="Cambria Math" w:hAnsi="Cambria Math"/>
+                </w:rPr>
+                <m:t>0</m:t>
+              </m:r>
+            </m:e>
+            <m:sup>
+              <m:r>
+                <w:rPr>
+                  <w:rFonts w:ascii="Cambria Math" w:hAnsi="Cambria Math"/>
+                </w:rPr>
+                <m:t>e</m:t>
+              </m:r>
+            </m:sup>
+          </m:sSup>
+          <m:r>
+            <w:rPr>
+              <w:rFonts w:ascii="Cambria Math" w:hAnsi="Cambria Math"/>
+            </w:rPr>
+            <m:t>%n=0</m:t>
+          </m:r>
+        </m:oMath>
+      </m:oMathPara>
+    </w:p>
+    <w:p>
+      <w:pPr>
+        <w:pStyle w:val="Paragraphedeliste"/>
+        <w:jc w:val="both"/>
+        <w:rPr>
+          <w:rFonts w:eastAsiaTheme="minorEastAsia"/>
+        </w:rPr>
+      </w:pPr>
+      <m:oMathPara>
+        <m:oMath>
+          <m:sSup>
+            <m:sSupPr>
+              <m:ctrlPr>
+                <w:rPr>
+                  <w:rFonts w:ascii="Cambria Math" w:hAnsi="Cambria Math"/>
+                  <w:i/>
+                </w:rPr>
+              </m:ctrlPr>
+            </m:sSupPr>
+            <m:e>
+              <m:r>
+                <w:rPr>
+                  <w:rFonts w:ascii="Cambria Math" w:hAnsi="Cambria Math"/>
+                </w:rPr>
+                <m:t>1</m:t>
+              </m:r>
+            </m:e>
+            <m:sup>
+              <m:r>
+                <w:rPr>
+                  <w:rFonts w:ascii="Cambria Math" w:hAnsi="Cambria Math"/>
+                </w:rPr>
+                <m:t>e</m:t>
+              </m:r>
+            </m:sup>
+          </m:sSup>
+          <m:r>
+            <w:rPr>
+              <w:rFonts w:ascii="Cambria Math" w:hAnsi="Cambria Math"/>
+            </w:rPr>
+            <m:t>%n=</m:t>
+          </m:r>
+          <m:r>
+            <w:rPr>
+              <w:rFonts w:ascii="Cambria Math" w:hAnsi="Cambria Math"/>
+            </w:rPr>
+            <m:t>1</m:t>
+          </m:r>
+        </m:oMath>
+      </m:oMathPara>
+    </w:p>
+    <w:p>
+      <w:pPr>
+        <w:pStyle w:val="Paragraphedeliste"/>
+        <w:jc w:val="both"/>
+      </w:pPr>
+      <w:r>
+        <w:t>Il faut donc que le codeur empêche d’utiliser les chiffres 0 et 1 car ils restent intacts.</w:t>
+      </w:r>
+    </w:p>
+    <w:p>
+      <w:pPr>
+        <w:pStyle w:val="Titre2"/>
+        <w:jc w:val="both"/>
+      </w:pPr>
+      <w:r>
+        <w:t>Question 2 - Déchiffrement "simple"</w:t>
+      </w:r>
+    </w:p>
+    <w:p>
+      <w:pPr>
+        <w:jc w:val="both"/>
+      </w:pPr>
+      <w:r>
+        <w:tab/>
+        <w:t>Le script decode.py permet de décoder le code du matricule 1773922.</w:t>
+      </w:r>
+    </w:p>
+    <w:p>
+      <w:pPr>
+        <w:jc w:val="both"/>
+        <w:rPr>
+          <w:noProof/>
+        </w:rPr>
+      </w:pPr>
+      <w:r>
+        <w:rPr>
+          <w:noProof/>
+        </w:rPr>
+        <w:t xml:space="preserve">Le message chiffré : </w:t>
+      </w:r>
+      <w:r>
+        <w:rPr>
+          <w:noProof/>
+        </w:rPr>
+        <w:t>TUQQUZRBZCYGZZZSQZBERQUZTLBZBLZGQQOZBLZGQQZBSQZPLL@GZLEZSQYEZBSQZEQOYE@GZYGZSQZKYGGQUZYPLTNZVHBZBSQJZCQEQZILLUZYTUZUERT@ZBLZSROZZZGOYPPQEZVLJGZBSYTZSROGQPIZIPLM@QUZYBZSRGZSQQPGZYGZKELHUZBLZVQZGQQTZCRB</w:t>
+      </w:r>
+    </w:p>
+    <w:p>
+      <w:pPr>
+        <w:jc w:val="both"/>
+        <w:rPr>
+          <w:noProof/>
+        </w:rPr>
+      </w:pPr>
+      <w:r>
+        <w:rPr>
+          <w:noProof/>
+        </w:rPr>
+        <w:t>Le message déchiffré :</w:t>
+      </w:r>
+    </w:p>
+    <w:p>
+      <w:pPr>
+        <w:jc w:val="both"/>
+        <w:rPr>
+          <w:noProof/>
+          <w:lang w:val="en-CA"/>
+        </w:rPr>
+      </w:pPr>
+      <w:r>
+        <w:rPr>
+          <w:noProof/>
+          <w:lang w:val="en-CA"/>
+        </w:rPr>
+        <w:t>NDEED IT WAS. HE TRIED NOT TO SEEM TO SEE THE LOOKS OR HEAR TH</w:t>
+      </w:r>
+      <w:r>
+        <w:rPr>
+          <w:noProof/>
+          <w:lang w:val="en-CA"/>
+        </w:rPr>
+        <w:t>E REMARKS AS HE PASSED ALONG BUT THEY WERE FOOD AND DRINK TO HIM. SMALLER BOYS THAN HIMSELF FLOCKED AT HIS HEELS AS PROUD TO BE SEEN WIT</w:t>
+      </w:r>
+    </w:p>
+    <w:tbl>
+      <w:tblPr>
+        <w:tblStyle w:val="Grilledutableau"/>
+        <w:tblW w:w="0" w:type="auto"/>
+        <w:tblLook w:val="04A0" w:firstRow="1" w:lastRow="0" w:firstColumn="1" w:lastColumn="0" w:noHBand="0" w:noVBand="1"/>
+      </w:tblPr>
+      <w:tblGrid>
+        <w:gridCol w:w="1696"/>
+        <w:gridCol w:w="1711"/>
+      </w:tblGrid>
+      <w:tr>
+        <w:tc>
+          <w:tcPr>
+            <w:tcW w:w="1696" w:type="dxa"/>
+            <w:shd w:val="clear" w:color="auto" w:fill="D9D9D9" w:themeFill="background1" w:themeFillShade="D9"/>
+          </w:tcPr>
+          <w:p>
+            <w:pPr>
+              <w:jc w:val="both"/>
+              <w:rPr>
+                <w:b/>
+              </w:rPr>
+            </w:pPr>
+            <w:r>
+              <w:rPr>
+                <w:b/>
+              </w:rPr>
+              <w:lastRenderedPageBreak/>
+              <w:t>Lettre chiffré</w:t>
+            </w:r>
+          </w:p>
+        </w:tc>
+        <w:tc>
+          <w:tcPr>
+            <w:tcW w:w="1711" w:type="dxa"/>
+            <w:shd w:val="clear" w:color="auto" w:fill="D9D9D9" w:themeFill="background1" w:themeFillShade="D9"/>
+          </w:tcPr>
+          <w:p>
+            <w:pPr>
+              <w:jc w:val="both"/>
+              <w:rPr>
+                <w:b/>
+              </w:rPr>
+            </w:pPr>
+            <w:r>
+              <w:rPr>
+                <w:b/>
+              </w:rPr>
+              <w:t>Lettre correspondante</w:t>
+            </w:r>
+          </w:p>
+        </w:tc>
+      </w:tr>
+      <w:tr>
+        <w:tc>
+          <w:tcPr>
+            <w:tcW w:w="1696" w:type="dxa"/>
+          </w:tcPr>
+          <w:p>
+            <w:pPr>
+              <w:jc w:val="both"/>
+              <w:rPr>
+                <w:lang w:val="en-CA"/>
+              </w:rPr>
+            </w:pPr>
+            <w:r>
+              <w:rPr>
+                <w:lang w:val="en-CA"/>
+              </w:rPr>
+              <w:t>@</w:t>
+            </w:r>
+          </w:p>
+        </w:tc>
+        <w:tc>
+          <w:tcPr>
+            <w:tcW w:w="1711" w:type="dxa"/>
+          </w:tcPr>
+          <w:p>
+            <w:pPr>
+              <w:jc w:val="both"/>
+              <w:rPr>
+                <w:lang w:val="en-CA"/>
+              </w:rPr>
+            </w:pPr>
+            <w:r>
+              <w:rPr>
+                <w:lang w:val="en-CA"/>
+              </w:rPr>
+              <w:t>K</w:t>
+            </w:r>
+          </w:p>
+        </w:tc>
+      </w:tr>
+      <w:tr>
+        <w:tc>
+          <w:tcPr>
+            <w:tcW w:w="1696" w:type="dxa"/>
+          </w:tcPr>
+          <w:p>
+            <w:pPr>
+              <w:jc w:val="both"/>
+              <w:rPr>
+                <w:lang w:val="en-CA"/>
+              </w:rPr>
+            </w:pPr>
+            <w:r>
+              <w:rPr>
+                <w:lang w:val="en-CA"/>
+              </w:rPr>
+              <w:t>B</w:t>
+            </w:r>
+          </w:p>
+        </w:tc>
+        <w:tc>
+          <w:tcPr>
+            <w:tcW w:w="1711" w:type="dxa"/>
+          </w:tcPr>
+          <w:p>
+            <w:pPr>
+              <w:jc w:val="both"/>
+              <w:rPr>
+                <w:lang w:val="en-CA"/>
+              </w:rPr>
+            </w:pPr>
+            <w:r>
+              <w:rPr>
+                <w:lang w:val="en-CA"/>
+              </w:rPr>
+              <w:t>T</w:t>
+            </w:r>
+          </w:p>
+        </w:tc>
+      </w:tr>
+      <w:tr>
+        <w:tc>
+          <w:tcPr>
+            <w:tcW w:w="1696" w:type="dxa"/>
+          </w:tcPr>
+          <w:p>
+            <w:pPr>
+              <w:jc w:val="both"/>
+              <w:rPr>
+                <w:lang w:val="en-CA"/>
+              </w:rPr>
+            </w:pPr>
+            <w:r>
+              <w:rPr>
+                <w:lang w:val="en-CA"/>
+              </w:rPr>
+              <w:t>C</w:t>
+            </w:r>
+          </w:p>
+        </w:tc>
+        <w:tc>
+          <w:tcPr>
+            <w:tcW w:w="1711" w:type="dxa"/>
+          </w:tcPr>
+          <w:p>
+            <w:pPr>
+              <w:jc w:val="both"/>
+              <w:rPr>
+                <w:lang w:val="en-CA"/>
+              </w:rPr>
+            </w:pPr>
+            <w:r>
+              <w:rPr>
+                <w:lang w:val="en-CA"/>
+              </w:rPr>
+              <w:t>W</w:t>
+            </w:r>
+          </w:p>
+        </w:tc>
+      </w:tr>
+      <w:tr>
+        <w:tc>
+          <w:tcPr>
+            <w:tcW w:w="1696" w:type="dxa"/>
+          </w:tcPr>
+          <w:p>
+            <w:pPr>
+              <w:jc w:val="both"/>
+              <w:rPr>
+                <w:lang w:val="en-CA"/>
+              </w:rPr>
+            </w:pPr>
+            <w:r>
+              <w:rPr>
+                <w:lang w:val="en-CA"/>
+              </w:rPr>
+              <w:t>E</w:t>
+            </w:r>
+          </w:p>
+        </w:tc>
+        <w:tc>
+          <w:tcPr>
+            <w:tcW w:w="1711" w:type="dxa"/>
+          </w:tcPr>
+          <w:p>
+            <w:pPr>
+              <w:jc w:val="both"/>
+              <w:rPr>
+                <w:lang w:val="en-CA"/>
+              </w:rPr>
+            </w:pPr>
+            <w:r>
+              <w:rPr>
+                <w:lang w:val="en-CA"/>
+              </w:rPr>
+              <w:t>R</w:t>
+            </w:r>
+          </w:p>
+        </w:tc>
+      </w:tr>
+      <w:tr>
+        <w:tc>
+          <w:tcPr>
+            <w:tcW w:w="1696" w:type="dxa"/>
+          </w:tcPr>
+          <w:p>
+            <w:pPr>
+              <w:jc w:val="both"/>
+              <w:rPr>
+                <w:lang w:val="en-CA"/>
+              </w:rPr>
+            </w:pPr>
+            <w:r>
+              <w:rPr>
+                <w:lang w:val="en-CA"/>
+              </w:rPr>
+              <w:t>G</w:t>
+            </w:r>
+          </w:p>
+        </w:tc>
+        <w:tc>
+          <w:tcPr>
+            <w:tcW w:w="1711" w:type="dxa"/>
+          </w:tcPr>
+          <w:p>
+            <w:pPr>
+              <w:jc w:val="both"/>
+              <w:rPr>
+                <w:lang w:val="en-CA"/>
+              </w:rPr>
+            </w:pPr>
+            <w:r>
+              <w:rPr>
+                <w:lang w:val="en-CA"/>
+              </w:rPr>
+              <w:t>S</w:t>
+            </w:r>
+          </w:p>
+        </w:tc>
+      </w:tr>
+      <w:tr>
+        <w:tc>
+          <w:tcPr>
+            <w:tcW w:w="1696" w:type="dxa"/>
+          </w:tcPr>
+          <w:p>
+            <w:pPr>
+              <w:jc w:val="both"/>
+              <w:rPr>
+                <w:lang w:val="en-CA"/>
+              </w:rPr>
+            </w:pPr>
+            <w:r>
+              <w:rPr>
+                <w:lang w:val="en-CA"/>
+              </w:rPr>
+              <w:t>H</w:t>
+            </w:r>
+          </w:p>
+        </w:tc>
+        <w:tc>
+          <w:tcPr>
+            <w:tcW w:w="1711" w:type="dxa"/>
+          </w:tcPr>
+          <w:p>
+            <w:pPr>
+              <w:jc w:val="both"/>
+              <w:rPr>
+                <w:lang w:val="en-CA"/>
+              </w:rPr>
+            </w:pPr>
+            <w:r>
+              <w:rPr>
+                <w:lang w:val="en-CA"/>
+              </w:rPr>
+              <w:t>U</w:t>
+            </w:r>
+          </w:p>
+        </w:tc>
+      </w:tr>
+      <w:tr>
+        <w:tc>
+          <w:tcPr>
+            <w:tcW w:w="1696" w:type="dxa"/>
+          </w:tcPr>
+          <w:p>
+            <w:pPr>
+              <w:jc w:val="both"/>
+              <w:rPr>
+                <w:lang w:val="en-CA"/>
+              </w:rPr>
+            </w:pPr>
+            <w:r>
+              <w:rPr>
+                <w:lang w:val="en-CA"/>
+              </w:rPr>
+              <w:t>I</w:t>
+            </w:r>
+          </w:p>
+        </w:tc>
+        <w:tc>
+          <w:tcPr>
+            <w:tcW w:w="1711" w:type="dxa"/>
+          </w:tcPr>
+          <w:p>
+            <w:pPr>
+              <w:jc w:val="both"/>
+              <w:rPr>
+                <w:lang w:val="en-CA"/>
+              </w:rPr>
+            </w:pPr>
+            <w:r>
+              <w:rPr>
+                <w:lang w:val="en-CA"/>
+              </w:rPr>
+              <w:t>F</w:t>
+            </w:r>
+          </w:p>
+        </w:tc>
+      </w:tr>
+      <w:tr>
+        <w:tc>
+          <w:tcPr>
+            <w:tcW w:w="1696" w:type="dxa"/>
+          </w:tcPr>
+          <w:p>
+            <w:pPr>
+              <w:jc w:val="both"/>
+              <w:rPr>
+                <w:lang w:val="en-CA"/>
+              </w:rPr>
+            </w:pPr>
+            <w:r>
+              <w:rPr>
+                <w:lang w:val="en-CA"/>
+              </w:rPr>
+              <w:t>J</w:t>
+            </w:r>
+          </w:p>
+        </w:tc>
+        <w:tc>
+          <w:tcPr>
+            <w:tcW w:w="1711" w:type="dxa"/>
+          </w:tcPr>
+          <w:p>
+            <w:pPr>
+              <w:jc w:val="both"/>
+              <w:rPr>
+                <w:lang w:val="en-CA"/>
+              </w:rPr>
+            </w:pPr>
+            <w:r>
+              <w:rPr>
+                <w:lang w:val="en-CA"/>
+              </w:rPr>
+              <w:t>Y</w:t>
+            </w:r>
+          </w:p>
+        </w:tc>
+      </w:tr>
+      <w:tr>
+        <w:tc>
+          <w:tcPr>
+            <w:tcW w:w="1696" w:type="dxa"/>
+          </w:tcPr>
+          <w:p>
+            <w:pPr>
+              <w:jc w:val="both"/>
+              <w:rPr>
+                <w:lang w:val="en-CA"/>
+              </w:rPr>
+            </w:pPr>
+            <w:r>
+              <w:rPr>
+                <w:lang w:val="en-CA"/>
+              </w:rPr>
+              <w:t>K</w:t>
+            </w:r>
+          </w:p>
+        </w:tc>
+        <w:tc>
+          <w:tcPr>
+            <w:tcW w:w="1711" w:type="dxa"/>
+          </w:tcPr>
+          <w:p>
+            <w:pPr>
+              <w:jc w:val="both"/>
+              <w:rPr>
+                <w:lang w:val="en-CA"/>
+              </w:rPr>
+            </w:pPr>
+            <w:r>
+              <w:rPr>
+                <w:lang w:val="en-CA"/>
+              </w:rPr>
+              <w:t>P</w:t>
+            </w:r>
+          </w:p>
+        </w:tc>
+      </w:tr>
+      <w:tr>
+        <w:tc>
+          <w:tcPr>
+            <w:tcW w:w="1696" w:type="dxa"/>
+          </w:tcPr>
+          <w:p>
+            <w:pPr>
+              <w:jc w:val="both"/>
+              <w:rPr>
+                <w:lang w:val="en-CA"/>
+              </w:rPr>
+            </w:pPr>
+            <w:r>
+              <w:rPr>
+                <w:lang w:val="en-CA"/>
+              </w:rPr>
+              <w:t>L</w:t>
+            </w:r>
+          </w:p>
+        </w:tc>
+        <w:tc>
+          <w:tcPr>
+            <w:tcW w:w="1711" w:type="dxa"/>
+          </w:tcPr>
+          <w:p>
+            <w:pPr>
+              <w:jc w:val="both"/>
+              <w:rPr>
+                <w:lang w:val="en-CA"/>
+              </w:rPr>
+            </w:pPr>
+            <w:r>
+              <w:rPr>
+                <w:lang w:val="en-CA"/>
+              </w:rPr>
+              <w:t>O</w:t>
+            </w:r>
+          </w:p>
+        </w:tc>
+      </w:tr>
+      <w:tr>
+        <w:tc>
+          <w:tcPr>
+            <w:tcW w:w="1696" w:type="dxa"/>
+          </w:tcPr>
+          <w:p>
+            <w:pPr>
+              <w:jc w:val="both"/>
+              <w:rPr>
+                <w:lang w:val="en-CA"/>
+              </w:rPr>
+            </w:pPr>
+            <w:r>
+              <w:rPr>
+                <w:lang w:val="en-CA"/>
+              </w:rPr>
+              <w:t>M</w:t>
+            </w:r>
+          </w:p>
+        </w:tc>
+        <w:tc>
+          <w:tcPr>
+            <w:tcW w:w="1711" w:type="dxa"/>
+          </w:tcPr>
+          <w:p>
+            <w:pPr>
+              <w:jc w:val="both"/>
+              <w:rPr>
+                <w:lang w:val="en-CA"/>
+              </w:rPr>
+            </w:pPr>
+            <w:r>
+              <w:rPr>
+                <w:lang w:val="en-CA"/>
+              </w:rPr>
+              <w:t>C</w:t>
+            </w:r>
+          </w:p>
+        </w:tc>
+      </w:tr>
+      <w:tr>
+        <w:tc>
+          <w:tcPr>
+            <w:tcW w:w="1696" w:type="dxa"/>
+          </w:tcPr>
+          <w:p>
+            <w:pPr>
+              <w:jc w:val="both"/>
+              <w:rPr>
+                <w:lang w:val="en-CA"/>
+              </w:rPr>
+            </w:pPr>
+            <w:r>
+              <w:rPr>
+                <w:lang w:val="en-CA"/>
+              </w:rPr>
+              <w:t>N</w:t>
+            </w:r>
+          </w:p>
+        </w:tc>
+        <w:tc>
+          <w:tcPr>
+            <w:tcW w:w="1711" w:type="dxa"/>
+          </w:tcPr>
+          <w:p>
+            <w:pPr>
+              <w:jc w:val="both"/>
+              <w:rPr>
+                <w:lang w:val="en-CA"/>
+              </w:rPr>
+            </w:pPr>
+            <w:r>
+              <w:rPr>
+                <w:lang w:val="en-CA"/>
+              </w:rPr>
+              <w:t>G</w:t>
+            </w:r>
+          </w:p>
+        </w:tc>
+      </w:tr>
+      <w:tr>
+        <w:tc>
+          <w:tcPr>
+            <w:tcW w:w="1696" w:type="dxa"/>
+          </w:tcPr>
+          <w:p>
+            <w:pPr>
+              <w:jc w:val="both"/>
+              <w:rPr>
+                <w:lang w:val="en-CA"/>
+              </w:rPr>
+            </w:pPr>
+            <w:r>
+              <w:rPr>
+                <w:lang w:val="en-CA"/>
+              </w:rPr>
+              <w:t>O</w:t>
+            </w:r>
+          </w:p>
+        </w:tc>
+        <w:tc>
+          <w:tcPr>
+            <w:tcW w:w="1711" w:type="dxa"/>
+          </w:tcPr>
+          <w:p>
+            <w:pPr>
+              <w:jc w:val="both"/>
+              <w:rPr>
+                <w:lang w:val="en-CA"/>
+              </w:rPr>
+            </w:pPr>
+            <w:r>
+              <w:rPr>
+                <w:lang w:val="en-CA"/>
+              </w:rPr>
+              <w:t>M</w:t>
+            </w:r>
+          </w:p>
+        </w:tc>
+      </w:tr>
+      <w:tr>
+        <w:tc>
+          <w:tcPr>
+            <w:tcW w:w="1696" w:type="dxa"/>
+          </w:tcPr>
+          <w:p>
+            <w:pPr>
+              <w:jc w:val="both"/>
+              <w:rPr>
+                <w:lang w:val="en-CA"/>
+              </w:rPr>
+            </w:pPr>
+            <w:r>
+              <w:rPr>
+                <w:lang w:val="en-CA"/>
+              </w:rPr>
+              <w:t>P</w:t>
+            </w:r>
+          </w:p>
+        </w:tc>
+        <w:tc>
+          <w:tcPr>
+            <w:tcW w:w="1711" w:type="dxa"/>
+          </w:tcPr>
+          <w:p>
+            <w:pPr>
+              <w:jc w:val="both"/>
+              <w:rPr>
+                <w:lang w:val="en-CA"/>
+              </w:rPr>
+            </w:pPr>
+            <w:r>
+              <w:rPr>
+                <w:lang w:val="en-CA"/>
+              </w:rPr>
+              <w:t>L</w:t>
+            </w:r>
+          </w:p>
+        </w:tc>
+      </w:tr>
+      <w:tr>
+        <w:tc>
+          <w:tcPr>
+            <w:tcW w:w="1696" w:type="dxa"/>
+          </w:tcPr>
+          <w:p>
+            <w:pPr>
+              <w:jc w:val="both"/>
+              <w:rPr>
+                <w:lang w:val="en-CA"/>
+              </w:rPr>
+            </w:pPr>
+            <w:r>
+              <w:rPr>
+                <w:lang w:val="en-CA"/>
+              </w:rPr>
+              <w:t>Q</w:t>
+            </w:r>
+          </w:p>
+        </w:tc>
+        <w:tc>
+          <w:tcPr>
+            <w:tcW w:w="1711" w:type="dxa"/>
+          </w:tcPr>
+          <w:p>
+            <w:pPr>
+              <w:jc w:val="both"/>
+              <w:rPr>
+                <w:lang w:val="en-CA"/>
+              </w:rPr>
+            </w:pPr>
+            <w:r>
+              <w:rPr>
+                <w:lang w:val="en-CA"/>
+              </w:rPr>
+              <w:t>E</w:t>
+            </w:r>
+          </w:p>
+        </w:tc>
+      </w:tr>
+      <w:tr>
+        <w:tc>
+          <w:tcPr>
+            <w:tcW w:w="1696" w:type="dxa"/>
+          </w:tcPr>
+          <w:p>
+            <w:pPr>
+              <w:jc w:val="both"/>
+              <w:rPr>
+                <w:lang w:val="en-CA"/>
+              </w:rPr>
+            </w:pPr>
+            <w:r>
+              <w:rPr>
+                <w:lang w:val="en-CA"/>
+              </w:rPr>
+              <w:t>R</w:t>
+            </w:r>
+          </w:p>
+        </w:tc>
+        <w:tc>
+          <w:tcPr>
+            <w:tcW w:w="1711" w:type="dxa"/>
+          </w:tcPr>
+          <w:p>
+            <w:pPr>
+              <w:jc w:val="both"/>
+              <w:rPr>
+                <w:lang w:val="en-CA"/>
+              </w:rPr>
+            </w:pPr>
+            <w:r>
+              <w:rPr>
+                <w:lang w:val="en-CA"/>
+              </w:rPr>
+              <w:t>I</w:t>
+            </w:r>
+          </w:p>
+        </w:tc>
+      </w:tr>
+      <w:tr>
+        <w:tc>
+          <w:tcPr>
+            <w:tcW w:w="1696" w:type="dxa"/>
+          </w:tcPr>
+          <w:p>
+            <w:pPr>
+              <w:jc w:val="both"/>
+              <w:rPr>
+                <w:lang w:val="en-CA"/>
+              </w:rPr>
+            </w:pPr>
+            <w:r>
+              <w:rPr>
+                <w:lang w:val="en-CA"/>
+              </w:rPr>
+              <w:t>S</w:t>
+            </w:r>
+          </w:p>
+        </w:tc>
+        <w:tc>
+          <w:tcPr>
+            <w:tcW w:w="1711" w:type="dxa"/>
+          </w:tcPr>
+          <w:p>
+            <w:pPr>
+              <w:jc w:val="both"/>
+              <w:rPr>
+                <w:lang w:val="en-CA"/>
+              </w:rPr>
+            </w:pPr>
+            <w:r>
+              <w:rPr>
+                <w:lang w:val="en-CA"/>
+              </w:rPr>
+              <w:t>H</w:t>
+            </w:r>
+          </w:p>
+        </w:tc>
+      </w:tr>
+      <w:tr>
+        <w:tc>
+          <w:tcPr>
+            <w:tcW w:w="1696" w:type="dxa"/>
+          </w:tcPr>
+          <w:p>
+            <w:pPr>
+              <w:jc w:val="both"/>
+              <w:rPr>
+                <w:lang w:val="en-CA"/>
+              </w:rPr>
+            </w:pPr>
+            <w:r>
+              <w:rPr>
+                <w:lang w:val="en-CA"/>
+              </w:rPr>
+              <w:t>T</w:t>
+            </w:r>
+          </w:p>
+        </w:tc>
+        <w:tc>
+          <w:tcPr>
+            <w:tcW w:w="1711" w:type="dxa"/>
+          </w:tcPr>
+          <w:p>
+            <w:pPr>
+              <w:jc w:val="both"/>
+              <w:rPr>
+                <w:lang w:val="en-CA"/>
+              </w:rPr>
+            </w:pPr>
+            <w:r>
+              <w:rPr>
+                <w:lang w:val="en-CA"/>
+              </w:rPr>
+              <w:t>N</w:t>
+            </w:r>
+          </w:p>
+        </w:tc>
+      </w:tr>
+      <w:tr>
+        <w:tc>
+          <w:tcPr>
+            <w:tcW w:w="1696" w:type="dxa"/>
+          </w:tcPr>
+          <w:p>
+            <w:pPr>
+              <w:jc w:val="both"/>
+              <w:rPr>
+                <w:lang w:val="en-CA"/>
+              </w:rPr>
+            </w:pPr>
+            <w:r>
+              <w:rPr>
+                <w:lang w:val="en-CA"/>
+              </w:rPr>
+              <w:t>U</w:t>
+            </w:r>
+          </w:p>
+        </w:tc>
+        <w:tc>
+          <w:tcPr>
+            <w:tcW w:w="1711" w:type="dxa"/>
+          </w:tcPr>
+          <w:p>
+            <w:pPr>
+              <w:jc w:val="both"/>
+              <w:rPr>
+                <w:lang w:val="en-CA"/>
+              </w:rPr>
+            </w:pPr>
+            <w:r>
+              <w:rPr>
+                <w:lang w:val="en-CA"/>
+              </w:rPr>
+              <w:t>D</w:t>
+            </w:r>
+          </w:p>
+        </w:tc>
+      </w:tr>
+      <w:tr>
+        <w:tc>
+          <w:tcPr>
+            <w:tcW w:w="1696" w:type="dxa"/>
+          </w:tcPr>
+          <w:p>
+            <w:pPr>
+              <w:jc w:val="both"/>
+              <w:rPr>
+                <w:lang w:val="en-CA"/>
+              </w:rPr>
+            </w:pPr>
+            <w:r>
+              <w:rPr>
+                <w:lang w:val="en-CA"/>
+              </w:rPr>
+              <w:t>V</w:t>
+            </w:r>
+          </w:p>
+        </w:tc>
+        <w:tc>
+          <w:tcPr>
+            <w:tcW w:w="1711" w:type="dxa"/>
+          </w:tcPr>
+          <w:p>
+            <w:pPr>
+              <w:jc w:val="both"/>
+              <w:rPr>
+                <w:lang w:val="en-CA"/>
+              </w:rPr>
+            </w:pPr>
+            <w:r>
+              <w:rPr>
+                <w:lang w:val="en-CA"/>
+              </w:rPr>
+              <w:t>B</w:t>
+            </w:r>
+          </w:p>
+        </w:tc>
+      </w:tr>
+      <w:tr>
+        <w:tc>
+          <w:tcPr>
+            <w:tcW w:w="1696" w:type="dxa"/>
+          </w:tcPr>
+          <w:p>
+            <w:pPr>
+              <w:jc w:val="both"/>
+              <w:rPr>
+                <w:lang w:val="en-CA"/>
+              </w:rPr>
+            </w:pPr>
+            <w:r>
+              <w:rPr>
+                <w:lang w:val="en-CA"/>
+              </w:rPr>
+              <w:t>Y</w:t>
+            </w:r>
+          </w:p>
+        </w:tc>
+        <w:tc>
+          <w:tcPr>
+            <w:tcW w:w="1711" w:type="dxa"/>
+          </w:tcPr>
+          <w:p>
+            <w:pPr>
+              <w:jc w:val="both"/>
+              <w:rPr>
+                <w:lang w:val="en-CA"/>
+              </w:rPr>
+            </w:pPr>
+            <w:r>
+              <w:rPr>
+                <w:lang w:val="en-CA"/>
+              </w:rPr>
+              <w:t>A</w:t>
+            </w:r>
+          </w:p>
+        </w:tc>
+      </w:tr>
+      <w:tr>
+        <w:tc>
+          <w:tcPr>
+            <w:tcW w:w="1696" w:type="dxa"/>
+          </w:tcPr>
+          <w:p>
+            <w:pPr>
+              <w:jc w:val="both"/>
+              <w:rPr>
+                <w:lang w:val="en-CA"/>
+              </w:rPr>
+            </w:pPr>
+            <w:r>
+              <w:rPr>
+                <w:lang w:val="en-CA"/>
+              </w:rPr>
+              <w:t>Z</w:t>
+            </w:r>
+          </w:p>
+        </w:tc>
+        <w:tc>
+          <w:tcPr>
+            <w:tcW w:w="1711" w:type="dxa"/>
+          </w:tcPr>
+          <w:p>
+            <w:pPr>
+              <w:jc w:val="both"/>
+              <w:rPr>
+                <w:lang w:val="en-CA"/>
+              </w:rPr>
+            </w:pPr>
+            <w:r>
+              <w:rPr>
+                <w:lang w:val="en-CA"/>
+              </w:rPr>
+              <w:t>(</w:t>
+            </w:r>
+            <w:proofErr w:type="spellStart"/>
+            <w:r>
+              <w:rPr>
+                <w:lang w:val="en-CA"/>
+              </w:rPr>
+              <w:t>Espace</w:t>
+            </w:r>
+            <w:proofErr w:type="spellEnd"/>
+            <w:r>
+              <w:rPr>
+                <w:lang w:val="en-CA"/>
+              </w:rPr>
+              <w:t>)</w:t>
+            </w:r>
+          </w:p>
+        </w:tc>
+      </w:tr>
+    </w:tbl>
+    <w:p>
+      <w:pPr>
+        <w:jc w:val="both"/>
+        <w:rPr>
+          <w:lang w:val="en-CA"/>
+        </w:rPr>
       </w:pPr>
     </w:p>
     <w:sectPr>
@@ -1368,6 +4421,274 @@
     </w:lvl>
   </w:abstractNum>
   <w:abstractNum w:abstractNumId="3" w15:restartNumberingAfterBreak="0">
+    <w:nsid w:val="2D426BE8"/>
+    <w:multiLevelType w:val="hybridMultilevel"/>
+    <w:tmpl w:val="2C96CBBC"/>
+    <w:lvl w:ilvl="0" w:tplc="6D3890A4">
+      <w:start w:val="1"/>
+      <w:numFmt w:val="lowerLetter"/>
+      <w:lvlText w:val="%1)"/>
+      <w:lvlJc w:val="left"/>
+      <w:pPr>
+        <w:ind w:left="720" w:hanging="360"/>
+      </w:pPr>
+      <w:rPr>
+        <w:b w:val="0"/>
+      </w:rPr>
+    </w:lvl>
+    <w:lvl w:ilvl="1" w:tplc="0C0C0019" w:tentative="1">
+      <w:start w:val="1"/>
+      <w:numFmt w:val="lowerLetter"/>
+      <w:lvlText w:val="%2."/>
+      <w:lvlJc w:val="left"/>
+      <w:pPr>
+        <w:ind w:left="1440" w:hanging="360"/>
+      </w:pPr>
+    </w:lvl>
+    <w:lvl w:ilvl="2" w:tplc="0C0C001B" w:tentative="1">
+      <w:start w:val="1"/>
+      <w:numFmt w:val="lowerRoman"/>
+      <w:lvlText w:val="%3."/>
+      <w:lvlJc w:val="right"/>
+      <w:pPr>
+        <w:ind w:left="2160" w:hanging="180"/>
+      </w:pPr>
+    </w:lvl>
+    <w:lvl w:ilvl="3" w:tplc="0C0C000F" w:tentative="1">
+      <w:start w:val="1"/>
+      <w:numFmt w:val="decimal"/>
+      <w:lvlText w:val="%4."/>
+      <w:lvlJc w:val="left"/>
+      <w:pPr>
+        <w:ind w:left="2880" w:hanging="360"/>
+      </w:pPr>
+    </w:lvl>
+    <w:lvl w:ilvl="4" w:tplc="0C0C0019" w:tentative="1">
+      <w:start w:val="1"/>
+      <w:numFmt w:val="lowerLetter"/>
+      <w:lvlText w:val="%5."/>
+      <w:lvlJc w:val="left"/>
+      <w:pPr>
+        <w:ind w:left="3600" w:hanging="360"/>
+      </w:pPr>
+    </w:lvl>
+    <w:lvl w:ilvl="5" w:tplc="0C0C001B" w:tentative="1">
+      <w:start w:val="1"/>
+      <w:numFmt w:val="lowerRoman"/>
+      <w:lvlText w:val="%6."/>
+      <w:lvlJc w:val="right"/>
+      <w:pPr>
+        <w:ind w:left="4320" w:hanging="180"/>
+      </w:pPr>
+    </w:lvl>
+    <w:lvl w:ilvl="6" w:tplc="0C0C000F" w:tentative="1">
+      <w:start w:val="1"/>
+      <w:numFmt w:val="decimal"/>
+      <w:lvlText w:val="%7."/>
+      <w:lvlJc w:val="left"/>
+      <w:pPr>
+        <w:ind w:left="5040" w:hanging="360"/>
+      </w:pPr>
+    </w:lvl>
+    <w:lvl w:ilvl="7" w:tplc="0C0C0019" w:tentative="1">
+      <w:start w:val="1"/>
+      <w:numFmt w:val="lowerLetter"/>
+      <w:lvlText w:val="%8."/>
+      <w:lvlJc w:val="left"/>
+      <w:pPr>
+        <w:ind w:left="5760" w:hanging="360"/>
+      </w:pPr>
+    </w:lvl>
+    <w:lvl w:ilvl="8" w:tplc="0C0C001B" w:tentative="1">
+      <w:start w:val="1"/>
+      <w:numFmt w:val="lowerRoman"/>
+      <w:lvlText w:val="%9."/>
+      <w:lvlJc w:val="right"/>
+      <w:pPr>
+        <w:ind w:left="6480" w:hanging="180"/>
+      </w:pPr>
+    </w:lvl>
+  </w:abstractNum>
+  <w:abstractNum w:abstractNumId="4" w15:restartNumberingAfterBreak="0">
+    <w:nsid w:val="2DFA13B7"/>
+    <w:multiLevelType w:val="hybridMultilevel"/>
+    <w:tmpl w:val="8998FEB8"/>
+    <w:lvl w:ilvl="0" w:tplc="D7661248">
+      <w:start w:val="1"/>
+      <w:numFmt w:val="lowerLetter"/>
+      <w:lvlText w:val="%1)"/>
+      <w:lvlJc w:val="left"/>
+      <w:pPr>
+        <w:ind w:left="720" w:hanging="360"/>
+      </w:pPr>
+      <w:rPr>
+        <w:b w:val="0"/>
+      </w:rPr>
+    </w:lvl>
+    <w:lvl w:ilvl="1" w:tplc="0C0C0019" w:tentative="1">
+      <w:start w:val="1"/>
+      <w:numFmt w:val="lowerLetter"/>
+      <w:lvlText w:val="%2."/>
+      <w:lvlJc w:val="left"/>
+      <w:pPr>
+        <w:ind w:left="1440" w:hanging="360"/>
+      </w:pPr>
+    </w:lvl>
+    <w:lvl w:ilvl="2" w:tplc="0C0C001B" w:tentative="1">
+      <w:start w:val="1"/>
+      <w:numFmt w:val="lowerRoman"/>
+      <w:lvlText w:val="%3."/>
+      <w:lvlJc w:val="right"/>
+      <w:pPr>
+        <w:ind w:left="2160" w:hanging="180"/>
+      </w:pPr>
+    </w:lvl>
+    <w:lvl w:ilvl="3" w:tplc="0C0C000F" w:tentative="1">
+      <w:start w:val="1"/>
+      <w:numFmt w:val="decimal"/>
+      <w:lvlText w:val="%4."/>
+      <w:lvlJc w:val="left"/>
+      <w:pPr>
+        <w:ind w:left="2880" w:hanging="360"/>
+      </w:pPr>
+    </w:lvl>
+    <w:lvl w:ilvl="4" w:tplc="0C0C0019" w:tentative="1">
+      <w:start w:val="1"/>
+      <w:numFmt w:val="lowerLetter"/>
+      <w:lvlText w:val="%5."/>
+      <w:lvlJc w:val="left"/>
+      <w:pPr>
+        <w:ind w:left="3600" w:hanging="360"/>
+      </w:pPr>
+    </w:lvl>
+    <w:lvl w:ilvl="5" w:tplc="0C0C001B" w:tentative="1">
+      <w:start w:val="1"/>
+      <w:numFmt w:val="lowerRoman"/>
+      <w:lvlText w:val="%6."/>
+      <w:lvlJc w:val="right"/>
+      <w:pPr>
+        <w:ind w:left="4320" w:hanging="180"/>
+      </w:pPr>
+    </w:lvl>
+    <w:lvl w:ilvl="6" w:tplc="0C0C000F" w:tentative="1">
+      <w:start w:val="1"/>
+      <w:numFmt w:val="decimal"/>
+      <w:lvlText w:val="%7."/>
+      <w:lvlJc w:val="left"/>
+      <w:pPr>
+        <w:ind w:left="5040" w:hanging="360"/>
+      </w:pPr>
+    </w:lvl>
+    <w:lvl w:ilvl="7" w:tplc="0C0C0019" w:tentative="1">
+      <w:start w:val="1"/>
+      <w:numFmt w:val="lowerLetter"/>
+      <w:lvlText w:val="%8."/>
+      <w:lvlJc w:val="left"/>
+      <w:pPr>
+        <w:ind w:left="5760" w:hanging="360"/>
+      </w:pPr>
+    </w:lvl>
+    <w:lvl w:ilvl="8" w:tplc="0C0C001B" w:tentative="1">
+      <w:start w:val="1"/>
+      <w:numFmt w:val="lowerRoman"/>
+      <w:lvlText w:val="%9."/>
+      <w:lvlJc w:val="right"/>
+      <w:pPr>
+        <w:ind w:left="6480" w:hanging="180"/>
+      </w:pPr>
+    </w:lvl>
+  </w:abstractNum>
+  <w:abstractNum w:abstractNumId="5" w15:restartNumberingAfterBreak="0">
+    <w:nsid w:val="56F703A1"/>
+    <w:multiLevelType w:val="hybridMultilevel"/>
+    <w:tmpl w:val="2A3205E6"/>
+    <w:lvl w:ilvl="0" w:tplc="9EDCE452">
+      <w:start w:val="1"/>
+      <w:numFmt w:val="lowerLetter"/>
+      <w:lvlText w:val="%1)"/>
+      <w:lvlJc w:val="left"/>
+      <w:pPr>
+        <w:ind w:left="720" w:hanging="360"/>
+      </w:pPr>
+      <w:rPr>
+        <w:rFonts w:hint="default"/>
+        <w:b w:val="0"/>
+      </w:rPr>
+    </w:lvl>
+    <w:lvl w:ilvl="1" w:tplc="0C0C0019" w:tentative="1">
+      <w:start w:val="1"/>
+      <w:numFmt w:val="lowerLetter"/>
+      <w:lvlText w:val="%2."/>
+      <w:lvlJc w:val="left"/>
+      <w:pPr>
+        <w:ind w:left="1440" w:hanging="360"/>
+      </w:pPr>
+    </w:lvl>
+    <w:lvl w:ilvl="2" w:tplc="0C0C001B" w:tentative="1">
+      <w:start w:val="1"/>
+      <w:numFmt w:val="lowerRoman"/>
+      <w:lvlText w:val="%3."/>
+      <w:lvlJc w:val="right"/>
+      <w:pPr>
+        <w:ind w:left="2160" w:hanging="180"/>
+      </w:pPr>
+    </w:lvl>
+    <w:lvl w:ilvl="3" w:tplc="0C0C000F" w:tentative="1">
+      <w:start w:val="1"/>
+      <w:numFmt w:val="decimal"/>
+      <w:lvlText w:val="%4."/>
+      <w:lvlJc w:val="left"/>
+      <w:pPr>
+        <w:ind w:left="2880" w:hanging="360"/>
+      </w:pPr>
+    </w:lvl>
+    <w:lvl w:ilvl="4" w:tplc="0C0C0019" w:tentative="1">
+      <w:start w:val="1"/>
+      <w:numFmt w:val="lowerLetter"/>
+      <w:lvlText w:val="%5."/>
+      <w:lvlJc w:val="left"/>
+      <w:pPr>
+        <w:ind w:left="3600" w:hanging="360"/>
+      </w:pPr>
+    </w:lvl>
+    <w:lvl w:ilvl="5" w:tplc="0C0C001B" w:tentative="1">
+      <w:start w:val="1"/>
+      <w:numFmt w:val="lowerRoman"/>
+      <w:lvlText w:val="%6."/>
+      <w:lvlJc w:val="right"/>
+      <w:pPr>
+        <w:ind w:left="4320" w:hanging="180"/>
+      </w:pPr>
+    </w:lvl>
+    <w:lvl w:ilvl="6" w:tplc="0C0C000F" w:tentative="1">
+      <w:start w:val="1"/>
+      <w:numFmt w:val="decimal"/>
+      <w:lvlText w:val="%7."/>
+      <w:lvlJc w:val="left"/>
+      <w:pPr>
+        <w:ind w:left="5040" w:hanging="360"/>
+      </w:pPr>
+    </w:lvl>
+    <w:lvl w:ilvl="7" w:tplc="0C0C0019" w:tentative="1">
+      <w:start w:val="1"/>
+      <w:numFmt w:val="lowerLetter"/>
+      <w:lvlText w:val="%8."/>
+      <w:lvlJc w:val="left"/>
+      <w:pPr>
+        <w:ind w:left="5760" w:hanging="360"/>
+      </w:pPr>
+    </w:lvl>
+    <w:lvl w:ilvl="8" w:tplc="0C0C001B" w:tentative="1">
+      <w:start w:val="1"/>
+      <w:numFmt w:val="lowerRoman"/>
+      <w:lvlText w:val="%9."/>
+      <w:lvlJc w:val="right"/>
+      <w:pPr>
+        <w:ind w:left="6480" w:hanging="180"/>
+      </w:pPr>
+    </w:lvl>
+  </w:abstractNum>
+  <w:abstractNum w:abstractNumId="6" w15:restartNumberingAfterBreak="0">
     <w:nsid w:val="57D72DE1"/>
     <w:multiLevelType w:val="hybridMultilevel"/>
     <w:tmpl w:val="C17A0AD0"/>
@@ -1447,6 +4768,185 @@
       </w:pPr>
     </w:lvl>
     <w:lvl w:ilvl="8" w:tplc="1009001B" w:tentative="1">
+      <w:start w:val="1"/>
+      <w:numFmt w:val="lowerRoman"/>
+      <w:lvlText w:val="%9."/>
+      <w:lvlJc w:val="right"/>
+      <w:pPr>
+        <w:ind w:left="6480" w:hanging="180"/>
+      </w:pPr>
+    </w:lvl>
+  </w:abstractNum>
+  <w:abstractNum w:abstractNumId="7" w15:restartNumberingAfterBreak="0">
+    <w:nsid w:val="68CC1A3C"/>
+    <w:multiLevelType w:val="hybridMultilevel"/>
+    <w:tmpl w:val="EC86771A"/>
+    <w:lvl w:ilvl="0" w:tplc="0C0C0017">
+      <w:start w:val="1"/>
+      <w:numFmt w:val="lowerLetter"/>
+      <w:lvlText w:val="%1)"/>
+      <w:lvlJc w:val="left"/>
+      <w:pPr>
+        <w:ind w:left="720" w:hanging="360"/>
+      </w:pPr>
+      <w:rPr>
+        <w:rFonts w:hint="default"/>
+      </w:rPr>
+    </w:lvl>
+    <w:lvl w:ilvl="1" w:tplc="0C0C0019" w:tentative="1">
+      <w:start w:val="1"/>
+      <w:numFmt w:val="lowerLetter"/>
+      <w:lvlText w:val="%2."/>
+      <w:lvlJc w:val="left"/>
+      <w:pPr>
+        <w:ind w:left="1440" w:hanging="360"/>
+      </w:pPr>
+    </w:lvl>
+    <w:lvl w:ilvl="2" w:tplc="0C0C001B" w:tentative="1">
+      <w:start w:val="1"/>
+      <w:numFmt w:val="lowerRoman"/>
+      <w:lvlText w:val="%3."/>
+      <w:lvlJc w:val="right"/>
+      <w:pPr>
+        <w:ind w:left="2160" w:hanging="180"/>
+      </w:pPr>
+    </w:lvl>
+    <w:lvl w:ilvl="3" w:tplc="0C0C000F" w:tentative="1">
+      <w:start w:val="1"/>
+      <w:numFmt w:val="decimal"/>
+      <w:lvlText w:val="%4."/>
+      <w:lvlJc w:val="left"/>
+      <w:pPr>
+        <w:ind w:left="2880" w:hanging="360"/>
+      </w:pPr>
+    </w:lvl>
+    <w:lvl w:ilvl="4" w:tplc="0C0C0019" w:tentative="1">
+      <w:start w:val="1"/>
+      <w:numFmt w:val="lowerLetter"/>
+      <w:lvlText w:val="%5."/>
+      <w:lvlJc w:val="left"/>
+      <w:pPr>
+        <w:ind w:left="3600" w:hanging="360"/>
+      </w:pPr>
+    </w:lvl>
+    <w:lvl w:ilvl="5" w:tplc="0C0C001B" w:tentative="1">
+      <w:start w:val="1"/>
+      <w:numFmt w:val="lowerRoman"/>
+      <w:lvlText w:val="%6."/>
+      <w:lvlJc w:val="right"/>
+      <w:pPr>
+        <w:ind w:left="4320" w:hanging="180"/>
+      </w:pPr>
+    </w:lvl>
+    <w:lvl w:ilvl="6" w:tplc="0C0C000F" w:tentative="1">
+      <w:start w:val="1"/>
+      <w:numFmt w:val="decimal"/>
+      <w:lvlText w:val="%7."/>
+      <w:lvlJc w:val="left"/>
+      <w:pPr>
+        <w:ind w:left="5040" w:hanging="360"/>
+      </w:pPr>
+    </w:lvl>
+    <w:lvl w:ilvl="7" w:tplc="0C0C0019" w:tentative="1">
+      <w:start w:val="1"/>
+      <w:numFmt w:val="lowerLetter"/>
+      <w:lvlText w:val="%8."/>
+      <w:lvlJc w:val="left"/>
+      <w:pPr>
+        <w:ind w:left="5760" w:hanging="360"/>
+      </w:pPr>
+    </w:lvl>
+    <w:lvl w:ilvl="8" w:tplc="0C0C001B" w:tentative="1">
+      <w:start w:val="1"/>
+      <w:numFmt w:val="lowerRoman"/>
+      <w:lvlText w:val="%9."/>
+      <w:lvlJc w:val="right"/>
+      <w:pPr>
+        <w:ind w:left="6480" w:hanging="180"/>
+      </w:pPr>
+    </w:lvl>
+  </w:abstractNum>
+  <w:abstractNum w:abstractNumId="8" w15:restartNumberingAfterBreak="0">
+    <w:nsid w:val="7270736B"/>
+    <w:multiLevelType w:val="hybridMultilevel"/>
+    <w:tmpl w:val="A8C62986"/>
+    <w:lvl w:ilvl="0" w:tplc="6A56CBCC">
+      <w:start w:val="1"/>
+      <w:numFmt w:val="lowerLetter"/>
+      <w:lvlText w:val="%1)"/>
+      <w:lvlJc w:val="left"/>
+      <w:pPr>
+        <w:ind w:left="720" w:hanging="360"/>
+      </w:pPr>
+      <w:rPr>
+        <w:rFonts w:hint="default"/>
+        <w:b w:val="0"/>
+      </w:rPr>
+    </w:lvl>
+    <w:lvl w:ilvl="1" w:tplc="0C0C0019" w:tentative="1">
+      <w:start w:val="1"/>
+      <w:numFmt w:val="lowerLetter"/>
+      <w:lvlText w:val="%2."/>
+      <w:lvlJc w:val="left"/>
+      <w:pPr>
+        <w:ind w:left="1440" w:hanging="360"/>
+      </w:pPr>
+    </w:lvl>
+    <w:lvl w:ilvl="2" w:tplc="0C0C001B" w:tentative="1">
+      <w:start w:val="1"/>
+      <w:numFmt w:val="lowerRoman"/>
+      <w:lvlText w:val="%3."/>
+      <w:lvlJc w:val="right"/>
+      <w:pPr>
+        <w:ind w:left="2160" w:hanging="180"/>
+      </w:pPr>
+    </w:lvl>
+    <w:lvl w:ilvl="3" w:tplc="0C0C000F" w:tentative="1">
+      <w:start w:val="1"/>
+      <w:numFmt w:val="decimal"/>
+      <w:lvlText w:val="%4."/>
+      <w:lvlJc w:val="left"/>
+      <w:pPr>
+        <w:ind w:left="2880" w:hanging="360"/>
+      </w:pPr>
+    </w:lvl>
+    <w:lvl w:ilvl="4" w:tplc="0C0C0019" w:tentative="1">
+      <w:start w:val="1"/>
+      <w:numFmt w:val="lowerLetter"/>
+      <w:lvlText w:val="%5."/>
+      <w:lvlJc w:val="left"/>
+      <w:pPr>
+        <w:ind w:left="3600" w:hanging="360"/>
+      </w:pPr>
+    </w:lvl>
+    <w:lvl w:ilvl="5" w:tplc="0C0C001B" w:tentative="1">
+      <w:start w:val="1"/>
+      <w:numFmt w:val="lowerRoman"/>
+      <w:lvlText w:val="%6."/>
+      <w:lvlJc w:val="right"/>
+      <w:pPr>
+        <w:ind w:left="4320" w:hanging="180"/>
+      </w:pPr>
+    </w:lvl>
+    <w:lvl w:ilvl="6" w:tplc="0C0C000F" w:tentative="1">
+      <w:start w:val="1"/>
+      <w:numFmt w:val="decimal"/>
+      <w:lvlText w:val="%7."/>
+      <w:lvlJc w:val="left"/>
+      <w:pPr>
+        <w:ind w:left="5040" w:hanging="360"/>
+      </w:pPr>
+    </w:lvl>
+    <w:lvl w:ilvl="7" w:tplc="0C0C0019" w:tentative="1">
+      <w:start w:val="1"/>
+      <w:numFmt w:val="lowerLetter"/>
+      <w:lvlText w:val="%8."/>
+      <w:lvlJc w:val="left"/>
+      <w:pPr>
+        <w:ind w:left="5760" w:hanging="360"/>
+      </w:pPr>
+    </w:lvl>
+    <w:lvl w:ilvl="8" w:tplc="0C0C001B" w:tentative="1">
       <w:start w:val="1"/>
       <w:numFmt w:val="lowerRoman"/>
       <w:lvlText w:val="%9."/>
@@ -1460,13 +4960,28 @@
     <w:abstractNumId w:val="2"/>
   </w:num>
   <w:num w:numId="2">
-    <w:abstractNumId w:val="3"/>
+    <w:abstractNumId w:val="6"/>
   </w:num>
   <w:num w:numId="3">
     <w:abstractNumId w:val="1"/>
   </w:num>
   <w:num w:numId="4">
     <w:abstractNumId w:val="0"/>
+  </w:num>
+  <w:num w:numId="5">
+    <w:abstractNumId w:val="4"/>
+  </w:num>
+  <w:num w:numId="6">
+    <w:abstractNumId w:val="8"/>
+  </w:num>
+  <w:num w:numId="7">
+    <w:abstractNumId w:val="7"/>
+  </w:num>
+  <w:num w:numId="8">
+    <w:abstractNumId w:val="5"/>
+  </w:num>
+  <w:num w:numId="9">
+    <w:abstractNumId w:val="3"/>
   </w:num>
 </w:numbering>
 </file>
@@ -2010,6 +5525,60 @@
       </w:tblBorders>
     </w:tblPr>
   </w:style>
+  <w:style w:type="character" w:styleId="Lienhypertexte">
+    <w:name w:val="Hyperlink"/>
+    <w:basedOn w:val="Policepardfaut"/>
+    <w:uiPriority w:val="99"/>
+    <w:unhideWhenUsed/>
+    <w:rsid w:val="00C47CFC"/>
+    <w:rPr>
+      <w:color w:val="0563C1" w:themeColor="hyperlink"/>
+      <w:u w:val="single"/>
+    </w:rPr>
+  </w:style>
+  <w:style w:type="character" w:styleId="Mentionnonrsolue">
+    <w:name w:val="Unresolved Mention"/>
+    <w:basedOn w:val="Policepardfaut"/>
+    <w:uiPriority w:val="99"/>
+    <w:semiHidden/>
+    <w:unhideWhenUsed/>
+    <w:rsid w:val="00C47CFC"/>
+    <w:rPr>
+      <w:color w:val="808080"/>
+      <w:shd w:val="clear" w:color="auto" w:fill="E6E6E6"/>
+    </w:rPr>
+  </w:style>
+  <w:style w:type="paragraph" w:styleId="Textedebulles">
+    <w:name w:val="Balloon Text"/>
+    <w:basedOn w:val="Normal"/>
+    <w:link w:val="TextedebullesCar"/>
+    <w:uiPriority w:val="99"/>
+    <w:semiHidden/>
+    <w:unhideWhenUsed/>
+    <w:rsid w:val="00C92552"/>
+    <w:pPr>
+      <w:spacing w:after="0" w:line="240" w:lineRule="auto"/>
+    </w:pPr>
+    <w:rPr>
+      <w:rFonts w:ascii="Segoe UI" w:hAnsi="Segoe UI" w:cs="Segoe UI"/>
+      <w:sz w:val="18"/>
+      <w:szCs w:val="18"/>
+    </w:rPr>
+  </w:style>
+  <w:style w:type="character" w:customStyle="1" w:styleId="TextedebullesCar">
+    <w:name w:val="Texte de bulles Car"/>
+    <w:basedOn w:val="Policepardfaut"/>
+    <w:link w:val="Textedebulles"/>
+    <w:uiPriority w:val="99"/>
+    <w:semiHidden/>
+    <w:rsid w:val="00C92552"/>
+    <w:rPr>
+      <w:rFonts w:ascii="Segoe UI" w:hAnsi="Segoe UI" w:cs="Segoe UI"/>
+      <w:sz w:val="18"/>
+      <w:szCs w:val="18"/>
+      <w:lang w:val="fr-CA"/>
+    </w:rPr>
+  </w:style>
 </w:styles>
 </file>
 

</xml_diff>